<commit_message>
fixed chapter 2 + references
</commit_message>
<xml_diff>
--- a/jeng/Capstone 2 Docs/Chapters/Chapter 2.docx
+++ b/jeng/Capstone 2 Docs/Chapters/Chapter 2.docx
@@ -260,6 +260,7 @@
         </w:rPr>
         <w:t> and </w:t>
       </w:r>
+      <w:proofErr w:type="spellStart"/>
       <w:r>
         <w:rPr>
           <w:i/>
@@ -277,6 +278,7 @@
         </w:rPr>
         <w:t>i</w:t>
       </w:r>
+      <w:proofErr w:type="spellEnd"/>
       <w:r>
         <w:rPr>
           <w:i/>
@@ -300,8 +302,18 @@
           <w:iCs/>
           <w:lang w:val="en-PH"/>
         </w:rPr>
-        <w:t>),i</w:t>
-      </w:r>
+        <w:t>),</w:t>
+      </w:r>
+      <w:proofErr w:type="spellStart"/>
+      <w:r>
+        <w:rPr>
+          <w:i/>
+          <w:iCs/>
+          <w:lang w:val="en-PH"/>
+        </w:rPr>
+        <w:t>i</w:t>
+      </w:r>
+      <w:proofErr w:type="spellEnd"/>
       <w:r>
         <w:rPr>
           <w:rFonts w:ascii="Cambria Math" w:hAnsi="Cambria Math" w:cs="Cambria Math"/>
@@ -342,6 +354,7 @@
         </w:rPr>
         <w:t>, where </w:t>
       </w:r>
+      <w:proofErr w:type="spellStart"/>
       <w:r>
         <w:rPr>
           <w:i/>
@@ -359,12 +372,14 @@
         </w:rPr>
         <w:t>i</w:t>
       </w:r>
+      <w:proofErr w:type="spellEnd"/>
       <w:r>
         <w:rPr>
           <w:lang w:val="en-PH"/>
         </w:rPr>
         <w:t> is a leaf node value of the Merkle tree. Each value of the parent node is the hash of the concatenation of its children, </w:t>
       </w:r>
+      <w:proofErr w:type="spellStart"/>
       <w:r>
         <w:rPr>
           <w:i/>
@@ -382,13 +397,23 @@
         </w:rPr>
         <w:t>parent</w:t>
       </w:r>
-      <w:r>
-        <w:rPr>
-          <w:i/>
-          <w:iCs/>
-          <w:lang w:val="en-PH"/>
-        </w:rPr>
-        <w:t>=hash(y</w:t>
+      <w:proofErr w:type="spellEnd"/>
+      <w:r>
+        <w:rPr>
+          <w:i/>
+          <w:iCs/>
+          <w:lang w:val="en-PH"/>
+        </w:rPr>
+        <w:t>=hash(</w:t>
+      </w:r>
+      <w:proofErr w:type="spellStart"/>
+      <w:r>
+        <w:rPr>
+          <w:i/>
+          <w:iCs/>
+          <w:lang w:val="en-PH"/>
+        </w:rPr>
+        <w:t>y</w:t>
       </w:r>
       <w:r>
         <w:rPr>
@@ -416,6 +441,7 @@
         </w:rPr>
         <w:t>right</w:t>
       </w:r>
+      <w:proofErr w:type="spellEnd"/>
       <w:r>
         <w:rPr>
           <w:i/>
@@ -579,6 +605,7 @@
         </w:rPr>
         <w:t xml:space="preserve"> − 1] output {</w:t>
       </w:r>
+      <w:proofErr w:type="spellStart"/>
       <w:r>
         <w:rPr>
           <w:i/>
@@ -596,6 +623,7 @@
         </w:rPr>
         <w:t>h</w:t>
       </w:r>
+      <w:proofErr w:type="spellEnd"/>
       <w:r>
         <w:rPr>
           <w:lang w:val="en-PH"/>
@@ -658,28 +686,51 @@
         <w:rPr>
           <w:lang w:val="en-PH"/>
         </w:rPr>
-        <w:t>• Set auth</w:t>
+        <w:t xml:space="preserve">• Set </w:t>
+      </w:r>
+      <w:proofErr w:type="spellStart"/>
+      <w:r>
+        <w:rPr>
+          <w:lang w:val="en-PH"/>
+        </w:rPr>
+        <w:t>auth</w:t>
       </w:r>
       <w:r>
         <w:rPr>
           <w:vertAlign w:val="subscript"/>
           <w:lang w:val="en-PH"/>
         </w:rPr>
-        <w:t xml:space="preserve">h </w:t>
-      </w:r>
-      <w:r>
-        <w:rPr>
-          <w:lang w:val="en-PH"/>
-        </w:rPr>
-        <w:t>be the sole node value in stack</w:t>
-      </w:r>
+        <w:t>h</w:t>
+      </w:r>
+      <w:proofErr w:type="spellEnd"/>
       <w:r>
         <w:rPr>
           <w:vertAlign w:val="subscript"/>
           <w:lang w:val="en-PH"/>
         </w:rPr>
+        <w:t xml:space="preserve"> </w:t>
+      </w:r>
+      <w:r>
+        <w:rPr>
+          <w:lang w:val="en-PH"/>
+        </w:rPr>
+        <w:t xml:space="preserve">be the sole node value in </w:t>
+      </w:r>
+      <w:proofErr w:type="spellStart"/>
+      <w:r>
+        <w:rPr>
+          <w:lang w:val="en-PH"/>
+        </w:rPr>
+        <w:t>stack</w:t>
+      </w:r>
+      <w:r>
+        <w:rPr>
+          <w:vertAlign w:val="subscript"/>
+          <w:lang w:val="en-PH"/>
+        </w:rPr>
         <w:t>h</w:t>
       </w:r>
+      <w:proofErr w:type="spellEnd"/>
       <w:r>
         <w:rPr>
           <w:lang w:val="en-PH"/>
@@ -701,6 +752,7 @@
         </w:rPr>
         <w:t xml:space="preserve">• Set </w:t>
       </w:r>
+      <w:proofErr w:type="spellStart"/>
       <w:r>
         <w:rPr>
           <w:i/>
@@ -709,6 +761,7 @@
         </w:rPr>
         <w:t>startnode</w:t>
       </w:r>
+      <w:proofErr w:type="spellEnd"/>
       <w:r>
         <w:rPr>
           <w:lang w:val="en-PH"/>
@@ -783,6 +836,7 @@
         </w:rPr>
         <w:t xml:space="preserve">• </w:t>
       </w:r>
+      <w:proofErr w:type="spellStart"/>
       <w:r>
         <w:rPr>
           <w:i/>
@@ -806,7 +860,34 @@
           <w:iCs/>
           <w:lang w:val="en-PH"/>
         </w:rPr>
-        <w:t>.initialize(startnode,h)</w:t>
+        <w:t>.initialize</w:t>
+      </w:r>
+      <w:proofErr w:type="spellEnd"/>
+      <w:r>
+        <w:rPr>
+          <w:i/>
+          <w:iCs/>
+          <w:lang w:val="en-PH"/>
+        </w:rPr>
+        <w:t>(</w:t>
+      </w:r>
+      <w:proofErr w:type="spellStart"/>
+      <w:r>
+        <w:rPr>
+          <w:i/>
+          <w:iCs/>
+          <w:lang w:val="en-PH"/>
+        </w:rPr>
+        <w:t>startnode,h</w:t>
+      </w:r>
+      <w:proofErr w:type="spellEnd"/>
+      <w:r>
+        <w:rPr>
+          <w:i/>
+          <w:iCs/>
+          <w:lang w:val="en-PH"/>
+        </w:rPr>
+        <w:t>)</w:t>
       </w:r>
       <w:r>
         <w:rPr>
@@ -893,7 +974,21 @@
         <w:rPr>
           <w:lang w:val="en-PH"/>
         </w:rPr>
-        <w:t>• stackh.update(2).</w:t>
+        <w:t xml:space="preserve">• </w:t>
+      </w:r>
+      <w:proofErr w:type="spellStart"/>
+      <w:r>
+        <w:rPr>
+          <w:lang w:val="en-PH"/>
+        </w:rPr>
+        <w:t>stackh.update</w:t>
+      </w:r>
+      <w:proofErr w:type="spellEnd"/>
+      <w:r>
+        <w:rPr>
+          <w:lang w:val="en-PH"/>
+        </w:rPr>
+        <w:t>(2).</w:t>
       </w:r>
     </w:p>
     <w:p>
@@ -1034,12 +1129,14 @@
         </w:rPr>
         <w:t xml:space="preserve"> was proposed by M. </w:t>
       </w:r>
+      <w:proofErr w:type="spellStart"/>
       <w:r>
         <w:rPr>
           <w:lang w:val="en-PH"/>
         </w:rPr>
         <w:t>Szydlo</w:t>
       </w:r>
+      <w:proofErr w:type="spellEnd"/>
       <w:r>
         <w:rPr>
           <w:lang w:val="en-PH"/>
@@ -1050,7 +1147,21 @@
         <w:rPr>
           <w:lang w:val="en-PH"/>
         </w:rPr>
-        <w:t>The main idea of the improved algorithm is, to reduce the memory requirements, by reducing the number of active treehash instances during the signature generation..</w:t>
+        <w:t xml:space="preserve">The main idea of the improved algorithm is, to reduce the memory requirements, by reducing the number of active </w:t>
+      </w:r>
+      <w:proofErr w:type="spellStart"/>
+      <w:r>
+        <w:rPr>
+          <w:lang w:val="en-PH"/>
+        </w:rPr>
+        <w:t>treehash</w:t>
+      </w:r>
+      <w:proofErr w:type="spellEnd"/>
+      <w:r>
+        <w:rPr>
+          <w:lang w:val="en-PH"/>
+        </w:rPr>
+        <w:t xml:space="preserve"> instances during the signature generation..</w:t>
       </w:r>
       <w:r>
         <w:rPr>
@@ -1201,6 +1312,7 @@
         </w:rPr>
         <w:t xml:space="preserve"> − 1] output {</w:t>
       </w:r>
+      <w:proofErr w:type="spellStart"/>
       <w:r>
         <w:rPr>
           <w:i/>
@@ -1218,6 +1330,7 @@
         </w:rPr>
         <w:t>h</w:t>
       </w:r>
+      <w:proofErr w:type="spellEnd"/>
       <w:r>
         <w:rPr>
           <w:lang w:val="en-PH"/>
@@ -1312,6 +1425,7 @@
         </w:rPr>
         <w:t xml:space="preserve">• Set </w:t>
       </w:r>
+      <w:proofErr w:type="spellStart"/>
       <w:r>
         <w:rPr>
           <w:i/>
@@ -1329,6 +1443,7 @@
         </w:rPr>
         <w:t>h</w:t>
       </w:r>
+      <w:proofErr w:type="spellEnd"/>
       <w:r>
         <w:rPr>
           <w:i/>
@@ -1343,6 +1458,7 @@
         </w:rPr>
         <w:t xml:space="preserve">be the sole node value in </w:t>
       </w:r>
+      <w:proofErr w:type="spellStart"/>
       <w:r>
         <w:rPr>
           <w:i/>
@@ -1360,6 +1476,7 @@
         </w:rPr>
         <w:t>h</w:t>
       </w:r>
+      <w:proofErr w:type="spellEnd"/>
       <w:r>
         <w:rPr>
           <w:lang w:val="en-PH"/>
@@ -1381,13 +1498,23 @@
         </w:rPr>
         <w:t xml:space="preserve">• Set </w:t>
       </w:r>
-      <w:r>
-        <w:rPr>
-          <w:i/>
-          <w:iCs/>
-          <w:lang w:val="en-PH"/>
-        </w:rPr>
-        <w:t xml:space="preserve">startnode </w:t>
+      <w:proofErr w:type="spellStart"/>
+      <w:r>
+        <w:rPr>
+          <w:i/>
+          <w:iCs/>
+          <w:lang w:val="en-PH"/>
+        </w:rPr>
+        <w:t>startnode</w:t>
+      </w:r>
+      <w:proofErr w:type="spellEnd"/>
+      <w:r>
+        <w:rPr>
+          <w:i/>
+          <w:iCs/>
+          <w:lang w:val="en-PH"/>
+        </w:rPr>
+        <w:t xml:space="preserve"> </w:t>
       </w:r>
       <w:r>
         <w:rPr>
@@ -1467,6 +1594,7 @@
         </w:rPr>
         <w:t xml:space="preserve">• </w:t>
       </w:r>
+      <w:proofErr w:type="spellStart"/>
       <w:r>
         <w:rPr>
           <w:i/>
@@ -1490,7 +1618,34 @@
           <w:iCs/>
           <w:lang w:val="en-PH"/>
         </w:rPr>
-        <w:t>.initialize(startnode,h).</w:t>
+        <w:t>.initialize</w:t>
+      </w:r>
+      <w:proofErr w:type="spellEnd"/>
+      <w:r>
+        <w:rPr>
+          <w:i/>
+          <w:iCs/>
+          <w:lang w:val="en-PH"/>
+        </w:rPr>
+        <w:t>(</w:t>
+      </w:r>
+      <w:proofErr w:type="spellStart"/>
+      <w:r>
+        <w:rPr>
+          <w:i/>
+          <w:iCs/>
+          <w:lang w:val="en-PH"/>
+        </w:rPr>
+        <w:t>startnode,h</w:t>
+      </w:r>
+      <w:proofErr w:type="spellEnd"/>
+      <w:r>
+        <w:rPr>
+          <w:i/>
+          <w:iCs/>
+          <w:lang w:val="en-PH"/>
+        </w:rPr>
+        <w:t>).</w:t>
       </w:r>
     </w:p>
     <w:p>
@@ -1551,6 +1706,7 @@
         </w:rPr>
         <w:t xml:space="preserve">• Let </w:t>
       </w:r>
+      <w:proofErr w:type="spellStart"/>
       <w:r>
         <w:rPr>
           <w:i/>
@@ -1568,6 +1724,7 @@
         </w:rPr>
         <w:t>min</w:t>
       </w:r>
+      <w:proofErr w:type="spellEnd"/>
       <w:r>
         <w:rPr>
           <w:i/>
@@ -1582,6 +1739,7 @@
         </w:rPr>
         <w:t>be the minimum of {</w:t>
       </w:r>
+      <w:proofErr w:type="spellStart"/>
       <w:r>
         <w:rPr>
           <w:i/>
@@ -1607,6 +1765,7 @@
         </w:rPr>
         <w:t>low</w:t>
       </w:r>
+      <w:proofErr w:type="spellEnd"/>
       <w:r>
         <w:rPr>
           <w:lang w:val="en-PH"/>
@@ -1670,6 +1829,7 @@
         </w:rPr>
         <w:t xml:space="preserve"> so that </w:t>
       </w:r>
+      <w:proofErr w:type="spellStart"/>
       <w:r>
         <w:rPr>
           <w:i/>
@@ -1693,7 +1853,16 @@
           <w:iCs/>
           <w:lang w:val="en-PH"/>
         </w:rPr>
-        <w:t xml:space="preserve">low </w:t>
+        <w:t>low</w:t>
+      </w:r>
+      <w:proofErr w:type="spellEnd"/>
+      <w:r>
+        <w:rPr>
+          <w:i/>
+          <w:iCs/>
+          <w:lang w:val="en-PH"/>
+        </w:rPr>
+        <w:t xml:space="preserve"> </w:t>
       </w:r>
       <w:r>
         <w:rPr>
@@ -1701,6 +1870,7 @@
         </w:rPr>
         <w:t xml:space="preserve">= </w:t>
       </w:r>
+      <w:proofErr w:type="spellStart"/>
       <w:r>
         <w:rPr>
           <w:i/>
@@ -1718,6 +1888,7 @@
         </w:rPr>
         <w:t>min</w:t>
       </w:r>
+      <w:proofErr w:type="spellEnd"/>
       <w:r>
         <w:rPr>
           <w:lang w:val="en-PH"/>
@@ -1739,6 +1910,7 @@
         </w:rPr>
         <w:t xml:space="preserve">• </w:t>
       </w:r>
+      <w:proofErr w:type="spellStart"/>
       <w:r>
         <w:rPr>
           <w:i/>
@@ -1764,6 +1936,7 @@
         </w:rPr>
         <w:t>update</w:t>
       </w:r>
+      <w:proofErr w:type="spellEnd"/>
       <w:r>
         <w:rPr>
           <w:lang w:val="en-PH"/>
@@ -1910,7 +2083,21 @@
         <w:rPr>
           <w:lang w:val="en-PH"/>
         </w:rPr>
-        <w:t>Fractal merkle tree representation</w:t>
+        <w:t xml:space="preserve">Fractal </w:t>
+      </w:r>
+      <w:proofErr w:type="spellStart"/>
+      <w:r>
+        <w:rPr>
+          <w:lang w:val="en-PH"/>
+        </w:rPr>
+        <w:t>merkle</w:t>
+      </w:r>
+      <w:proofErr w:type="spellEnd"/>
+      <w:r>
+        <w:rPr>
+          <w:lang w:val="en-PH"/>
+        </w:rPr>
+        <w:t xml:space="preserve"> tree representation</w:t>
       </w:r>
       <w:r>
         <w:rPr>
@@ -1918,12 +2105,14 @@
         </w:rPr>
         <w:t xml:space="preserve"> (</w:t>
       </w:r>
+      <w:proofErr w:type="spellStart"/>
       <w:r>
         <w:rPr>
           <w:lang w:val="en-PH"/>
         </w:rPr>
         <w:t>Micali</w:t>
       </w:r>
+      <w:proofErr w:type="spellEnd"/>
       <w:r>
         <w:rPr>
           <w:lang w:val="en-PH"/>
@@ -1970,7 +2159,21 @@
         <w:rPr>
           <w:lang w:val="en-PH"/>
         </w:rPr>
-        <w:t xml:space="preserve"> the merkle tree in subtrees and to </w:t>
+        <w:t xml:space="preserve"> the </w:t>
+      </w:r>
+      <w:proofErr w:type="spellStart"/>
+      <w:r>
+        <w:rPr>
+          <w:lang w:val="en-PH"/>
+        </w:rPr>
+        <w:t>merkle</w:t>
+      </w:r>
+      <w:proofErr w:type="spellEnd"/>
+      <w:r>
+        <w:rPr>
+          <w:lang w:val="en-PH"/>
+        </w:rPr>
+        <w:t xml:space="preserve"> tree in subtrees and to </w:t>
       </w:r>
       <w:r>
         <w:rPr>
@@ -2134,6 +2337,7 @@
         </w:rPr>
         <w:t xml:space="preserve"> − 1] output {</w:t>
       </w:r>
+      <w:proofErr w:type="spellStart"/>
       <w:r>
         <w:rPr>
           <w:i/>
@@ -2151,6 +2355,7 @@
         </w:rPr>
         <w:t>j</w:t>
       </w:r>
+      <w:proofErr w:type="spellEnd"/>
       <w:r>
         <w:rPr>
           <w:lang w:val="en-PH"/>
@@ -2193,7 +2398,25 @@
           <w:iCs/>
           <w:lang w:val="en-PH"/>
         </w:rPr>
-        <w:t xml:space="preserve"> i </w:t>
+        <w:t xml:space="preserve"> </w:t>
+      </w:r>
+      <w:proofErr w:type="spellStart"/>
+      <w:r>
+        <w:rPr>
+          <w:i/>
+          <w:iCs/>
+          <w:lang w:val="en-PH"/>
+        </w:rPr>
+        <w:t>i</w:t>
+      </w:r>
+      <w:proofErr w:type="spellEnd"/>
+      <w:r>
+        <w:rPr>
+          <w:i/>
+          <w:iCs/>
+          <w:lang w:val="en-PH"/>
+        </w:rPr>
+        <w:t xml:space="preserve"> </w:t>
       </w:r>
       <w:r>
         <w:rPr>
@@ -2201,6 +2424,7 @@
         </w:rPr>
         <w:t xml:space="preserve">for which </w:t>
       </w:r>
+      <w:proofErr w:type="spellStart"/>
       <w:r>
         <w:rPr>
           <w:i/>
@@ -2218,12 +2442,14 @@
         </w:rPr>
         <w:t>i</w:t>
       </w:r>
+      <w:proofErr w:type="spellEnd"/>
       <w:r>
         <w:rPr>
           <w:lang w:val="en-PH"/>
         </w:rPr>
         <w:t xml:space="preserve"> is no longer needed, i.e., for </w:t>
       </w:r>
+      <w:proofErr w:type="spellStart"/>
       <w:r>
         <w:rPr>
           <w:i/>
@@ -2232,6 +2458,7 @@
         </w:rPr>
         <w:t>i</w:t>
       </w:r>
+      <w:proofErr w:type="spellEnd"/>
       <w:r>
         <w:rPr>
           <w:lang w:val="en-PH"/>
@@ -2323,6 +2550,7 @@
         </w:rPr>
         <w:t xml:space="preserve">• Set </w:t>
       </w:r>
+      <w:proofErr w:type="spellStart"/>
       <w:r>
         <w:rPr>
           <w:i/>
@@ -2340,6 +2568,7 @@
         </w:rPr>
         <w:t>i</w:t>
       </w:r>
+      <w:proofErr w:type="spellEnd"/>
       <w:r>
         <w:rPr>
           <w:i/>
@@ -2354,6 +2583,7 @@
         </w:rPr>
         <w:t xml:space="preserve">= </w:t>
       </w:r>
+      <w:proofErr w:type="spellStart"/>
       <w:r>
         <w:rPr>
           <w:i/>
@@ -2371,6 +2601,7 @@
         </w:rPr>
         <w:t>i</w:t>
       </w:r>
+      <w:proofErr w:type="spellEnd"/>
       <w:r>
         <w:rPr>
           <w:lang w:val="en-PH"/>
@@ -2392,6 +2623,7 @@
         </w:rPr>
         <w:t xml:space="preserve">• Create new empty </w:t>
       </w:r>
+      <w:proofErr w:type="spellStart"/>
       <w:r>
         <w:rPr>
           <w:i/>
@@ -2409,6 +2641,7 @@
         </w:rPr>
         <w:t>i</w:t>
       </w:r>
+      <w:proofErr w:type="spellEnd"/>
       <w:r>
         <w:rPr>
           <w:i/>
@@ -2497,6 +2730,7 @@
         </w:rPr>
         <w:t xml:space="preserve">For each </w:t>
       </w:r>
+      <w:proofErr w:type="spellStart"/>
       <w:r>
         <w:rPr>
           <w:i/>
@@ -2505,6 +2739,7 @@
         </w:rPr>
         <w:t>i</w:t>
       </w:r>
+      <w:proofErr w:type="spellEnd"/>
       <w:r>
         <w:rPr>
           <w:lang w:val="en-PH"/>
@@ -2538,6 +2773,7 @@
         </w:rPr>
         <w:t xml:space="preserve">}: Grow tree </w:t>
       </w:r>
+      <w:proofErr w:type="spellStart"/>
       <w:r>
         <w:rPr>
           <w:i/>
@@ -2555,12 +2791,28 @@
         </w:rPr>
         <w:t>i</w:t>
       </w:r>
-      <w:r>
-        <w:rPr>
-          <w:lang w:val="en-PH"/>
-        </w:rPr>
-        <w:t xml:space="preserve"> by applying 2 units to modified treehash (unless </w:t>
-      </w:r>
+      <w:proofErr w:type="spellEnd"/>
+      <w:r>
+        <w:rPr>
+          <w:lang w:val="en-PH"/>
+        </w:rPr>
+        <w:t xml:space="preserve"> by applying 2 units to modified </w:t>
+      </w:r>
+      <w:proofErr w:type="spellStart"/>
+      <w:r>
+        <w:rPr>
+          <w:lang w:val="en-PH"/>
+        </w:rPr>
+        <w:t>treehash</w:t>
+      </w:r>
+      <w:proofErr w:type="spellEnd"/>
+      <w:r>
+        <w:rPr>
+          <w:lang w:val="en-PH"/>
+        </w:rPr>
+        <w:t xml:space="preserve"> (unless </w:t>
+      </w:r>
+      <w:proofErr w:type="spellStart"/>
       <w:r>
         <w:rPr>
           <w:i/>
@@ -2578,6 +2830,7 @@
         </w:rPr>
         <w:t>i</w:t>
       </w:r>
+      <w:proofErr w:type="spellEnd"/>
       <w:r>
         <w:rPr>
           <w:lang w:val="en-PH"/>
@@ -2654,6 +2907,168 @@
         </w:rPr>
         <w:t>).</w:t>
       </w:r>
+    </w:p>
+    <w:p>
+      <w:pPr>
+        <w:spacing w:after="0"/>
+        <w:ind w:firstLine="0"/>
+        <w:rPr>
+          <w:lang w:val="en-PH"/>
+        </w:rPr>
+      </w:pPr>
+    </w:p>
+    <w:p>
+      <w:pPr>
+        <w:spacing w:after="0"/>
+        <w:ind w:firstLine="0"/>
+        <w:rPr>
+          <w:lang w:val="en-PH"/>
+        </w:rPr>
+      </w:pPr>
+    </w:p>
+    <w:p>
+      <w:pPr>
+        <w:spacing w:after="0"/>
+        <w:ind w:firstLine="0"/>
+        <w:rPr>
+          <w:lang w:val="en-PH"/>
+        </w:rPr>
+      </w:pPr>
+    </w:p>
+    <w:p>
+      <w:pPr>
+        <w:spacing w:after="0"/>
+        <w:ind w:firstLine="0"/>
+        <w:rPr>
+          <w:lang w:val="en-PH"/>
+        </w:rPr>
+      </w:pPr>
+    </w:p>
+    <w:p>
+      <w:pPr>
+        <w:spacing w:after="0"/>
+        <w:ind w:firstLine="0"/>
+        <w:rPr>
+          <w:lang w:val="en-PH"/>
+        </w:rPr>
+      </w:pPr>
+    </w:p>
+    <w:p>
+      <w:pPr>
+        <w:spacing w:after="0"/>
+        <w:ind w:firstLine="0"/>
+        <w:rPr>
+          <w:lang w:val="en-PH"/>
+        </w:rPr>
+      </w:pPr>
+    </w:p>
+    <w:p>
+      <w:pPr>
+        <w:spacing w:after="0"/>
+        <w:ind w:firstLine="0"/>
+        <w:rPr>
+          <w:lang w:val="en-PH"/>
+        </w:rPr>
+      </w:pPr>
+    </w:p>
+    <w:p>
+      <w:pPr>
+        <w:spacing w:after="0"/>
+        <w:ind w:firstLine="0"/>
+        <w:rPr>
+          <w:lang w:val="en-PH"/>
+        </w:rPr>
+      </w:pPr>
+    </w:p>
+    <w:p>
+      <w:pPr>
+        <w:spacing w:after="0"/>
+        <w:ind w:firstLine="0"/>
+        <w:rPr>
+          <w:lang w:val="en-PH"/>
+        </w:rPr>
+      </w:pPr>
+    </w:p>
+    <w:p>
+      <w:pPr>
+        <w:spacing w:after="0"/>
+        <w:ind w:firstLine="0"/>
+        <w:rPr>
+          <w:lang w:val="en-PH"/>
+        </w:rPr>
+      </w:pPr>
+    </w:p>
+    <w:p>
+      <w:pPr>
+        <w:spacing w:after="0"/>
+        <w:ind w:firstLine="0"/>
+        <w:rPr>
+          <w:lang w:val="en-PH"/>
+        </w:rPr>
+      </w:pPr>
+    </w:p>
+    <w:p>
+      <w:pPr>
+        <w:spacing w:after="0"/>
+        <w:ind w:firstLine="0"/>
+        <w:rPr>
+          <w:lang w:val="en-PH"/>
+        </w:rPr>
+      </w:pPr>
+    </w:p>
+    <w:p>
+      <w:pPr>
+        <w:spacing w:after="0"/>
+        <w:ind w:firstLine="0"/>
+        <w:rPr>
+          <w:lang w:val="en-PH"/>
+        </w:rPr>
+      </w:pPr>
+    </w:p>
+    <w:p>
+      <w:pPr>
+        <w:spacing w:after="0"/>
+        <w:ind w:firstLine="0"/>
+        <w:rPr>
+          <w:lang w:val="en-PH"/>
+        </w:rPr>
+      </w:pPr>
+    </w:p>
+    <w:p>
+      <w:pPr>
+        <w:spacing w:after="0"/>
+        <w:ind w:firstLine="0"/>
+        <w:rPr>
+          <w:lang w:val="en-PH"/>
+        </w:rPr>
+      </w:pPr>
+    </w:p>
+    <w:p>
+      <w:pPr>
+        <w:spacing w:after="0"/>
+        <w:ind w:firstLine="0"/>
+        <w:rPr>
+          <w:lang w:val="en-PH"/>
+        </w:rPr>
+      </w:pPr>
+    </w:p>
+    <w:p>
+      <w:pPr>
+        <w:spacing w:after="0"/>
+        <w:ind w:firstLine="0"/>
+        <w:rPr>
+          <w:lang w:val="en-PH"/>
+        </w:rPr>
+      </w:pPr>
+    </w:p>
+    <w:p>
+      <w:pPr>
+        <w:spacing w:after="0"/>
+        <w:ind w:firstLine="0"/>
+        <w:rPr>
+          <w:lang w:val="en-PH"/>
+        </w:rPr>
+      </w:pPr>
     </w:p>
     <w:p>
       <w:pPr>
@@ -2680,6 +3095,7 @@
           <w:bCs/>
           <w:lang w:val="en-PH"/>
         </w:rPr>
+        <w:lastRenderedPageBreak/>
         <w:t>Distributed Hash Tables</w:t>
       </w:r>
     </w:p>
@@ -2739,7 +3155,21 @@
         <w:rPr>
           <w:lang w:val="en-PH"/>
         </w:rPr>
-        <w:t xml:space="preserve"> peer-to-peer systems. For example, the BitTorrent MainlineDHT </w:t>
+        <w:t xml:space="preserve"> peer-to-peer systems. For example, the BitTorrent </w:t>
+      </w:r>
+      <w:proofErr w:type="spellStart"/>
+      <w:r>
+        <w:rPr>
+          <w:lang w:val="en-PH"/>
+        </w:rPr>
+        <w:t>MainlineDHT</w:t>
+      </w:r>
+      <w:proofErr w:type="spellEnd"/>
+      <w:r>
+        <w:rPr>
+          <w:lang w:val="en-PH"/>
+        </w:rPr>
+        <w:t xml:space="preserve"> </w:t>
       </w:r>
       <w:r>
         <w:rPr>
@@ -2757,13 +3187,49 @@
         <w:rPr>
           <w:lang w:val="en-PH"/>
         </w:rPr>
-        <w:t xml:space="preserve"> Kademlia was introduced in a paper titled “</w:t>
-      </w:r>
-      <w:r>
-        <w:rPr>
-          <w:lang w:val="en-PH"/>
-        </w:rPr>
-        <w:t>Kademlia: A peer-to-peer information system based on the xor metric</w:t>
+        <w:t xml:space="preserve"> </w:t>
+      </w:r>
+      <w:proofErr w:type="spellStart"/>
+      <w:r>
+        <w:rPr>
+          <w:lang w:val="en-PH"/>
+        </w:rPr>
+        <w:t>Kademlia</w:t>
+      </w:r>
+      <w:proofErr w:type="spellEnd"/>
+      <w:r>
+        <w:rPr>
+          <w:lang w:val="en-PH"/>
+        </w:rPr>
+        <w:t xml:space="preserve"> was introduced in a paper titled “</w:t>
+      </w:r>
+      <w:proofErr w:type="spellStart"/>
+      <w:r>
+        <w:rPr>
+          <w:lang w:val="en-PH"/>
+        </w:rPr>
+        <w:t>Kademlia</w:t>
+      </w:r>
+      <w:proofErr w:type="spellEnd"/>
+      <w:r>
+        <w:rPr>
+          <w:lang w:val="en-PH"/>
+        </w:rPr>
+        <w:t xml:space="preserve">: A peer-to-peer information system based on the </w:t>
+      </w:r>
+      <w:proofErr w:type="spellStart"/>
+      <w:r>
+        <w:rPr>
+          <w:lang w:val="en-PH"/>
+        </w:rPr>
+        <w:t>xor</w:t>
+      </w:r>
+      <w:proofErr w:type="spellEnd"/>
+      <w:r>
+        <w:rPr>
+          <w:lang w:val="en-PH"/>
+        </w:rPr>
+        <w:t xml:space="preserve"> metric</w:t>
       </w:r>
       <w:r>
         <w:rPr>
@@ -2771,24 +3237,28 @@
         </w:rPr>
         <w:t>” (</w:t>
       </w:r>
+      <w:proofErr w:type="spellStart"/>
       <w:r>
         <w:rPr>
           <w:lang w:val="en-PH"/>
         </w:rPr>
         <w:t>Maymounkov</w:t>
       </w:r>
+      <w:proofErr w:type="spellEnd"/>
       <w:r>
         <w:rPr>
           <w:lang w:val="en-PH"/>
         </w:rPr>
         <w:t xml:space="preserve"> and </w:t>
       </w:r>
+      <w:proofErr w:type="spellStart"/>
       <w:r>
         <w:rPr>
           <w:lang w:val="en-PH"/>
         </w:rPr>
         <w:t>Mazieres</w:t>
       </w:r>
+      <w:proofErr w:type="spellEnd"/>
       <w:r>
         <w:rPr>
           <w:lang w:val="en-PH"/>
@@ -2857,6 +3327,21 @@
           <w:lang w:val="en-PH"/>
         </w:rPr>
         <w:t>3. Resistance to various attacks by preferring long-lived nodes.</w:t>
+      </w:r>
+    </w:p>
+    <w:p>
+      <w:pPr>
+        <w:spacing w:after="0"/>
+        <w:ind w:firstLine="0"/>
+        <w:rPr>
+          <w:lang w:val="en-PH"/>
+        </w:rPr>
+      </w:pPr>
+      <w:r>
+        <w:rPr>
+          <w:lang w:val="en-PH"/>
+        </w:rPr>
+        <w:t>4. Wide usage in peer-to-peer applications, including Gnutella and BitTorrent, forming networks of over 20 million nodes.</w:t>
       </w:r>
     </w:p>
     <w:p>
@@ -2869,12 +3354,6 @@
           <w:lang w:val="en-PH"/>
         </w:rPr>
       </w:pPr>
-      <w:r>
-        <w:rPr>
-          <w:lang w:val="en-PH"/>
-        </w:rPr>
-        <w:t>4. Wide usage in peer-to-peer applications, including Gnutella and BitTorrent, forming networks of over 20 million nodes.</w:t>
-      </w:r>
     </w:p>
     <w:p>
       <w:pPr>
@@ -2962,7 +3441,21 @@
         <w:rPr>
           <w:lang w:val="en-PH"/>
         </w:rPr>
-        <w:t xml:space="preserve"> Kademlia in three particularly important ways</w:t>
+        <w:t xml:space="preserve"> </w:t>
+      </w:r>
+      <w:proofErr w:type="spellStart"/>
+      <w:r>
+        <w:rPr>
+          <w:lang w:val="en-PH"/>
+        </w:rPr>
+        <w:t>Kademlia</w:t>
+      </w:r>
+      <w:proofErr w:type="spellEnd"/>
+      <w:r>
+        <w:rPr>
+          <w:lang w:val="en-PH"/>
+        </w:rPr>
+        <w:t xml:space="preserve"> in three particularly important ways</w:t>
       </w:r>
       <w:r>
         <w:rPr>
@@ -2983,22 +3476,64 @@
         <w:rPr>
           <w:lang w:val="en-PH"/>
         </w:rPr>
-        <w:t xml:space="preserve">1. Kademlia stores values in nodes whose ids are “nearest” (using XOR-distance) to the key. </w:t>
-      </w:r>
-    </w:p>
-    <w:p>
-      <w:pPr>
-        <w:spacing w:after="0"/>
-        <w:ind w:firstLine="0"/>
-        <w:rPr>
-          <w:lang w:val="en-PH"/>
-        </w:rPr>
-      </w:pPr>
-      <w:r>
-        <w:rPr>
-          <w:lang w:val="en-PH"/>
-        </w:rPr>
-        <w:t xml:space="preserve">2. Coral relaxes the DHT API from get_value(key) to get_any_values(key) (the “sloppy” in DSHT). </w:t>
+        <w:t xml:space="preserve">1. </w:t>
+      </w:r>
+      <w:proofErr w:type="spellStart"/>
+      <w:r>
+        <w:rPr>
+          <w:lang w:val="en-PH"/>
+        </w:rPr>
+        <w:t>Kademlia</w:t>
+      </w:r>
+      <w:proofErr w:type="spellEnd"/>
+      <w:r>
+        <w:rPr>
+          <w:lang w:val="en-PH"/>
+        </w:rPr>
+        <w:t xml:space="preserve"> stores values in nodes whose ids are “nearest” (using XOR-distance) to the key. </w:t>
+      </w:r>
+    </w:p>
+    <w:p>
+      <w:pPr>
+        <w:spacing w:after="0"/>
+        <w:ind w:firstLine="0"/>
+        <w:rPr>
+          <w:lang w:val="en-PH"/>
+        </w:rPr>
+      </w:pPr>
+      <w:r>
+        <w:rPr>
+          <w:lang w:val="en-PH"/>
+        </w:rPr>
+        <w:t xml:space="preserve">2. Coral relaxes the DHT API from </w:t>
+      </w:r>
+      <w:proofErr w:type="spellStart"/>
+      <w:r>
+        <w:rPr>
+          <w:lang w:val="en-PH"/>
+        </w:rPr>
+        <w:t>get_value</w:t>
+      </w:r>
+      <w:proofErr w:type="spellEnd"/>
+      <w:r>
+        <w:rPr>
+          <w:lang w:val="en-PH"/>
+        </w:rPr>
+        <w:t xml:space="preserve">(key) to </w:t>
+      </w:r>
+      <w:proofErr w:type="spellStart"/>
+      <w:r>
+        <w:rPr>
+          <w:lang w:val="en-PH"/>
+        </w:rPr>
+        <w:t>get_any_values</w:t>
+      </w:r>
+      <w:proofErr w:type="spellEnd"/>
+      <w:r>
+        <w:rPr>
+          <w:lang w:val="en-PH"/>
+        </w:rPr>
+        <w:t xml:space="preserve">(key) (the “sloppy” in DSHT). </w:t>
       </w:r>
     </w:p>
     <w:p>
@@ -3047,7 +3582,21 @@
         <w:rPr>
           <w:lang w:val="en-PH"/>
         </w:rPr>
-        <w:t>Another approach, S/Kademlia DHT (</w:t>
+        <w:t>Another approach, S/</w:t>
+      </w:r>
+      <w:proofErr w:type="spellStart"/>
+      <w:r>
+        <w:rPr>
+          <w:lang w:val="en-PH"/>
+        </w:rPr>
+        <w:t>Kademlia</w:t>
+      </w:r>
+      <w:proofErr w:type="spellEnd"/>
+      <w:r>
+        <w:rPr>
+          <w:lang w:val="en-PH"/>
+        </w:rPr>
+        <w:t xml:space="preserve"> DHT (</w:t>
       </w:r>
       <w:r>
         <w:rPr>
@@ -3065,7 +3614,21 @@
         <w:rPr>
           <w:lang w:val="en-PH"/>
         </w:rPr>
-        <w:t xml:space="preserve"> Mies. 2007</w:t>
+        <w:t xml:space="preserve"> </w:t>
+      </w:r>
+      <w:proofErr w:type="spellStart"/>
+      <w:r>
+        <w:rPr>
+          <w:lang w:val="en-PH"/>
+        </w:rPr>
+        <w:t>Mies</w:t>
+      </w:r>
+      <w:proofErr w:type="spellEnd"/>
+      <w:r>
+        <w:rPr>
+          <w:lang w:val="en-PH"/>
+        </w:rPr>
+        <w:t>. 2007</w:t>
       </w:r>
       <w:r>
         <w:rPr>
@@ -3077,60 +3640,145 @@
         <w:rPr>
           <w:lang w:val="en-PH"/>
         </w:rPr>
-        <w:t>extends Kademlia to protect against malicious attacks in two particularly important ways:</w:t>
-      </w:r>
-    </w:p>
-    <w:p>
-      <w:pPr>
-        <w:spacing w:after="0"/>
-        <w:ind w:firstLine="0"/>
-        <w:rPr>
-          <w:lang w:val="en-PH"/>
-        </w:rPr>
-      </w:pPr>
-      <w:r>
-        <w:rPr>
-          <w:lang w:val="en-PH"/>
-        </w:rPr>
-        <w:t xml:space="preserve">1. S/Kademlia provides schemes to secure NodeId generation, and prevent Sybill attacks </w:t>
-      </w:r>
-    </w:p>
-    <w:p>
-      <w:pPr>
-        <w:spacing w:after="0"/>
-        <w:ind w:firstLine="0"/>
-        <w:rPr>
-          <w:lang w:val="en-PH"/>
-        </w:rPr>
-      </w:pPr>
-      <w:r>
-        <w:rPr>
-          <w:lang w:val="en-PH"/>
-        </w:rPr>
-        <w:t>2. S/Kademlia nodes lookup values over disjoint paths, in order to ensure honest nodes can connect to each other in the presence of a large fraction of adversaries in the network.</w:t>
-      </w:r>
-    </w:p>
-    <w:p>
-      <w:pPr>
-        <w:spacing w:after="0"/>
-        <w:ind w:firstLine="0"/>
-        <w:rPr>
-          <w:lang w:val="en-PH"/>
-        </w:rPr>
-      </w:pPr>
-    </w:p>
-    <w:p>
-      <w:pPr>
-        <w:spacing w:after="0"/>
-        <w:rPr>
-          <w:lang w:val="en-PH"/>
-        </w:rPr>
-      </w:pPr>
-      <w:r>
-        <w:rPr>
-          <w:lang w:val="en-PH"/>
-        </w:rPr>
-        <w:t>Xie (2003) discussed how DHTs are implemented in P2P systems in his paper “P2P Systems based on Distributed Hash Table”. Files are connected with keys (which are generated by hashing the file name); each node in the system is responsible for storing a specific range of keys and handles a fraction of the hash space. The system will return the identity (e.g., the IP address) of the node storing the object with that key after a lookup for that key. The DHT capability allows nodes to put and get files based on their key and has shown to be a viable substrate for large distributed systems, with a number of projects proposing to overlay Internet-scale services on top of DHTs. Each node in a DHT is in charge of a specific key range and a portion of the hash space. Routing is a distributed lookup that is location-deterministic. Deterministic locating and load balance are the most significant improvements.</w:t>
+        <w:t xml:space="preserve">extends </w:t>
+      </w:r>
+      <w:proofErr w:type="spellStart"/>
+      <w:r>
+        <w:rPr>
+          <w:lang w:val="en-PH"/>
+        </w:rPr>
+        <w:t>Kademlia</w:t>
+      </w:r>
+      <w:proofErr w:type="spellEnd"/>
+      <w:r>
+        <w:rPr>
+          <w:lang w:val="en-PH"/>
+        </w:rPr>
+        <w:t xml:space="preserve"> to protect against malicious attacks in two particularly important ways:</w:t>
+      </w:r>
+    </w:p>
+    <w:p>
+      <w:pPr>
+        <w:spacing w:after="0"/>
+        <w:ind w:firstLine="0"/>
+        <w:rPr>
+          <w:lang w:val="en-PH"/>
+        </w:rPr>
+      </w:pPr>
+      <w:r>
+        <w:rPr>
+          <w:lang w:val="en-PH"/>
+        </w:rPr>
+        <w:t>1. S/</w:t>
+      </w:r>
+      <w:proofErr w:type="spellStart"/>
+      <w:r>
+        <w:rPr>
+          <w:lang w:val="en-PH"/>
+        </w:rPr>
+        <w:t>Kademlia</w:t>
+      </w:r>
+      <w:proofErr w:type="spellEnd"/>
+      <w:r>
+        <w:rPr>
+          <w:lang w:val="en-PH"/>
+        </w:rPr>
+        <w:t xml:space="preserve"> provides schemes to secure </w:t>
+      </w:r>
+      <w:proofErr w:type="spellStart"/>
+      <w:r>
+        <w:rPr>
+          <w:lang w:val="en-PH"/>
+        </w:rPr>
+        <w:t>NodeId</w:t>
+      </w:r>
+      <w:proofErr w:type="spellEnd"/>
+      <w:r>
+        <w:rPr>
+          <w:lang w:val="en-PH"/>
+        </w:rPr>
+        <w:t xml:space="preserve"> generation, and prevent </w:t>
+      </w:r>
+      <w:proofErr w:type="spellStart"/>
+      <w:r>
+        <w:rPr>
+          <w:lang w:val="en-PH"/>
+        </w:rPr>
+        <w:t>Sybill</w:t>
+      </w:r>
+      <w:proofErr w:type="spellEnd"/>
+      <w:r>
+        <w:rPr>
+          <w:lang w:val="en-PH"/>
+        </w:rPr>
+        <w:t xml:space="preserve"> attacks </w:t>
+      </w:r>
+    </w:p>
+    <w:p>
+      <w:pPr>
+        <w:spacing w:after="0"/>
+        <w:ind w:firstLine="0"/>
+        <w:rPr>
+          <w:lang w:val="en-PH"/>
+        </w:rPr>
+      </w:pPr>
+      <w:r>
+        <w:rPr>
+          <w:lang w:val="en-PH"/>
+        </w:rPr>
+        <w:t>2. S/</w:t>
+      </w:r>
+      <w:proofErr w:type="spellStart"/>
+      <w:r>
+        <w:rPr>
+          <w:lang w:val="en-PH"/>
+        </w:rPr>
+        <w:t>Kademlia</w:t>
+      </w:r>
+      <w:proofErr w:type="spellEnd"/>
+      <w:r>
+        <w:rPr>
+          <w:lang w:val="en-PH"/>
+        </w:rPr>
+        <w:t xml:space="preserve"> nodes lookup values over disjoint paths, in order to ensure honest nodes can connect to each other in the presence of a large fraction of adversaries in the network.</w:t>
+      </w:r>
+    </w:p>
+    <w:p>
+      <w:pPr>
+        <w:spacing w:after="0"/>
+        <w:ind w:firstLine="0"/>
+        <w:rPr>
+          <w:lang w:val="en-PH"/>
+        </w:rPr>
+      </w:pPr>
+    </w:p>
+    <w:p>
+      <w:pPr>
+        <w:spacing w:after="0"/>
+        <w:rPr>
+          <w:lang w:val="en-PH"/>
+        </w:rPr>
+      </w:pPr>
+      <w:proofErr w:type="spellStart"/>
+      <w:r>
+        <w:rPr>
+          <w:lang w:val="en-PH"/>
+        </w:rPr>
+        <w:t>Xie</w:t>
+      </w:r>
+      <w:proofErr w:type="spellEnd"/>
+      <w:r>
+        <w:rPr>
+          <w:lang w:val="en-PH"/>
+        </w:rPr>
+        <w:t xml:space="preserve"> (2003) discussed how DHTs are implemented in P2P systems in his paper “P2P Systems based on Distributed Hash Table”. Files are connected with keys (which are generated by hashing the file name); each node in the system is responsible for storing a specific range of keys and handles a fraction of the hash space. The system will return the identity (e.g., the IP address) of the node storing the object with that key after a lookup for that key. The DHT capability allows </w:t>
+      </w:r>
+      <w:r>
+        <w:rPr>
+          <w:lang w:val="en-PH"/>
+        </w:rPr>
+        <w:lastRenderedPageBreak/>
+        <w:t>nodes to put and get files based on their key and has shown to be a viable substrate for large distributed systems, with a number of projects proposing to overlay Internet-scale services on top of DHTs. Each node in a DHT is in charge of a specific key range and a portion of the hash space. Routing is a distributed lookup that is location-deterministic. Deterministic locating and load balance are the most significant improvements.</w:t>
       </w:r>
     </w:p>
     <w:p>
@@ -3162,6 +3810,213 @@
         </w:rPr>
         <w:t>• Absence of single point of failures</w:t>
       </w:r>
+    </w:p>
+    <w:p>
+      <w:pPr>
+        <w:spacing w:after="0"/>
+        <w:ind w:firstLine="0"/>
+        <w:rPr>
+          <w:lang w:val="en-PH"/>
+        </w:rPr>
+      </w:pPr>
+    </w:p>
+    <w:p>
+      <w:pPr>
+        <w:spacing w:after="0"/>
+        <w:ind w:firstLine="0"/>
+        <w:rPr>
+          <w:lang w:val="en-PH"/>
+        </w:rPr>
+      </w:pPr>
+    </w:p>
+    <w:p>
+      <w:pPr>
+        <w:spacing w:after="0"/>
+        <w:ind w:firstLine="0"/>
+        <w:rPr>
+          <w:lang w:val="en-PH"/>
+        </w:rPr>
+      </w:pPr>
+    </w:p>
+    <w:p>
+      <w:pPr>
+        <w:spacing w:after="0"/>
+        <w:ind w:firstLine="0"/>
+        <w:rPr>
+          <w:lang w:val="en-PH"/>
+        </w:rPr>
+      </w:pPr>
+    </w:p>
+    <w:p>
+      <w:pPr>
+        <w:spacing w:after="0"/>
+        <w:ind w:firstLine="0"/>
+        <w:rPr>
+          <w:lang w:val="en-PH"/>
+        </w:rPr>
+      </w:pPr>
+    </w:p>
+    <w:p>
+      <w:pPr>
+        <w:spacing w:after="0"/>
+        <w:ind w:firstLine="0"/>
+        <w:rPr>
+          <w:lang w:val="en-PH"/>
+        </w:rPr>
+      </w:pPr>
+    </w:p>
+    <w:p>
+      <w:pPr>
+        <w:spacing w:after="0"/>
+        <w:ind w:firstLine="0"/>
+        <w:rPr>
+          <w:lang w:val="en-PH"/>
+        </w:rPr>
+      </w:pPr>
+    </w:p>
+    <w:p>
+      <w:pPr>
+        <w:spacing w:after="0"/>
+        <w:ind w:firstLine="0"/>
+        <w:rPr>
+          <w:lang w:val="en-PH"/>
+        </w:rPr>
+      </w:pPr>
+    </w:p>
+    <w:p>
+      <w:pPr>
+        <w:spacing w:after="0"/>
+        <w:ind w:firstLine="0"/>
+        <w:rPr>
+          <w:lang w:val="en-PH"/>
+        </w:rPr>
+      </w:pPr>
+    </w:p>
+    <w:p>
+      <w:pPr>
+        <w:spacing w:after="0"/>
+        <w:ind w:firstLine="0"/>
+        <w:rPr>
+          <w:lang w:val="en-PH"/>
+        </w:rPr>
+      </w:pPr>
+    </w:p>
+    <w:p>
+      <w:pPr>
+        <w:spacing w:after="0"/>
+        <w:ind w:firstLine="0"/>
+        <w:rPr>
+          <w:lang w:val="en-PH"/>
+        </w:rPr>
+      </w:pPr>
+    </w:p>
+    <w:p>
+      <w:pPr>
+        <w:spacing w:after="0"/>
+        <w:ind w:firstLine="0"/>
+        <w:rPr>
+          <w:lang w:val="en-PH"/>
+        </w:rPr>
+      </w:pPr>
+    </w:p>
+    <w:p>
+      <w:pPr>
+        <w:spacing w:after="0"/>
+        <w:ind w:firstLine="0"/>
+        <w:rPr>
+          <w:lang w:val="en-PH"/>
+        </w:rPr>
+      </w:pPr>
+    </w:p>
+    <w:p>
+      <w:pPr>
+        <w:spacing w:after="0"/>
+        <w:ind w:firstLine="0"/>
+        <w:rPr>
+          <w:lang w:val="en-PH"/>
+        </w:rPr>
+      </w:pPr>
+    </w:p>
+    <w:p>
+      <w:pPr>
+        <w:spacing w:after="0"/>
+        <w:ind w:firstLine="0"/>
+        <w:rPr>
+          <w:lang w:val="en-PH"/>
+        </w:rPr>
+      </w:pPr>
+    </w:p>
+    <w:p>
+      <w:pPr>
+        <w:spacing w:after="0"/>
+        <w:ind w:firstLine="0"/>
+        <w:rPr>
+          <w:lang w:val="en-PH"/>
+        </w:rPr>
+      </w:pPr>
+    </w:p>
+    <w:p>
+      <w:pPr>
+        <w:spacing w:after="0"/>
+        <w:ind w:firstLine="0"/>
+        <w:rPr>
+          <w:lang w:val="en-PH"/>
+        </w:rPr>
+      </w:pPr>
+    </w:p>
+    <w:p>
+      <w:pPr>
+        <w:spacing w:after="0"/>
+        <w:ind w:firstLine="0"/>
+        <w:rPr>
+          <w:lang w:val="en-PH"/>
+        </w:rPr>
+      </w:pPr>
+    </w:p>
+    <w:p>
+      <w:pPr>
+        <w:spacing w:after="0"/>
+        <w:ind w:firstLine="0"/>
+        <w:rPr>
+          <w:lang w:val="en-PH"/>
+        </w:rPr>
+      </w:pPr>
+    </w:p>
+    <w:p>
+      <w:pPr>
+        <w:spacing w:after="0"/>
+        <w:ind w:firstLine="0"/>
+        <w:rPr>
+          <w:lang w:val="en-PH"/>
+        </w:rPr>
+      </w:pPr>
+    </w:p>
+    <w:p>
+      <w:pPr>
+        <w:spacing w:after="0"/>
+        <w:ind w:firstLine="0"/>
+        <w:rPr>
+          <w:lang w:val="en-PH"/>
+        </w:rPr>
+      </w:pPr>
+    </w:p>
+    <w:p>
+      <w:pPr>
+        <w:spacing w:after="0"/>
+        <w:ind w:firstLine="0"/>
+        <w:rPr>
+          <w:lang w:val="en-PH"/>
+        </w:rPr>
+      </w:pPr>
+    </w:p>
+    <w:p>
+      <w:pPr>
+        <w:spacing w:after="0"/>
+        <w:ind w:firstLine="0"/>
+        <w:rPr>
+          <w:lang w:val="en-PH"/>
+        </w:rPr>
+      </w:pPr>
     </w:p>
     <w:p>
       <w:pPr>
@@ -3188,6 +4043,7 @@
           <w:bCs/>
           <w:lang w:val="en-PH"/>
         </w:rPr>
+        <w:lastRenderedPageBreak/>
         <w:t>Blockchain</w:t>
       </w:r>
     </w:p>
@@ -3213,7 +4069,21 @@
         <w:rPr>
           <w:lang w:val="en-PH"/>
         </w:rPr>
-        <w:t>Blockchains are a sort of decentralized distributed ledger and usually anonymous groups of agents rather than known centralized parties. This novel method of recordkeeping has introduced two economic innovations that overcome the two limitations of competition among centralized ledgers. The entry of record-keepers is unrestricted: any agent may write on the ledger as long as they follow a set of regulations. Furthermore, information on an existing blockchain is portable to a competing one. A software developer can propose to “fork off” an existing blockchain to establish one with different policies while retaining all the information contained in the original blockchain. Fork competition eliminates the inefficiencies arising from switching costs in centralized record-keeping systems (Abadi and Brunnermeier, 2018).</w:t>
+        <w:t xml:space="preserve">Blockchains are a sort of decentralized distributed ledger and usually anonymous groups of agents rather than known centralized parties. This novel method of recordkeeping has introduced two economic innovations that overcome the two limitations of competition among centralized ledgers. The entry of record-keepers is unrestricted: any agent may write on the ledger as long as they follow a set of regulations. Furthermore, information on an existing blockchain is portable to a competing one. A software developer can propose to “fork off” an existing blockchain to establish one with different policies while retaining all the information contained in the original blockchain. Fork competition eliminates the inefficiencies arising from switching costs in centralized record-keeping systems (Abadi and </w:t>
+      </w:r>
+      <w:proofErr w:type="spellStart"/>
+      <w:r>
+        <w:rPr>
+          <w:lang w:val="en-PH"/>
+        </w:rPr>
+        <w:t>Brunnermeier</w:t>
+      </w:r>
+      <w:proofErr w:type="spellEnd"/>
+      <w:r>
+        <w:rPr>
+          <w:lang w:val="en-PH"/>
+        </w:rPr>
+        <w:t>, 2018).</w:t>
       </w:r>
     </w:p>
     <w:p>
@@ -3247,7 +4117,21 @@
         <w:rPr>
           <w:lang w:val="en-PH"/>
         </w:rPr>
-        <w:t>On an article “Blockchain Technology Overview” (Yaga et al. 2018), they mentioned four key characteristics of this technology:</w:t>
+        <w:t>On an article “Blockchain Technology Overview” (</w:t>
+      </w:r>
+      <w:proofErr w:type="spellStart"/>
+      <w:r>
+        <w:rPr>
+          <w:lang w:val="en-PH"/>
+        </w:rPr>
+        <w:t>Yaga</w:t>
+      </w:r>
+      <w:proofErr w:type="spellEnd"/>
+      <w:r>
+        <w:rPr>
+          <w:lang w:val="en-PH"/>
+        </w:rPr>
+        <w:t xml:space="preserve"> et al. 2018), they mentioned four key characteristics of this technology:</w:t>
       </w:r>
     </w:p>
     <w:p>
@@ -3354,8 +4238,23 @@
         <w:rPr>
           <w:lang w:val="en-PH"/>
         </w:rPr>
+        <w:lastRenderedPageBreak/>
         <w:tab/>
-        <w:t>In the article of Monrat et al. (2019) titled “</w:t>
+        <w:t xml:space="preserve">In the article of </w:t>
+      </w:r>
+      <w:proofErr w:type="spellStart"/>
+      <w:r>
+        <w:rPr>
+          <w:lang w:val="en-PH"/>
+        </w:rPr>
+        <w:t>Monrat</w:t>
+      </w:r>
+      <w:proofErr w:type="spellEnd"/>
+      <w:r>
+        <w:rPr>
+          <w:lang w:val="en-PH"/>
+        </w:rPr>
+        <w:t xml:space="preserve"> et al. (2019) titled “</w:t>
       </w:r>
       <w:r>
         <w:rPr>
@@ -3466,14 +4365,7 @@
         <w:rPr>
           <w:lang w:val="en-PH"/>
         </w:rPr>
-        <w:t xml:space="preserve">In the decentralized blockchain network, transactions are stored in a distributed ledger and validated by all the peers, which makes it nearly impossible to modify in the public </w:t>
-      </w:r>
-      <w:r>
-        <w:rPr>
-          <w:lang w:val="en-PH"/>
-        </w:rPr>
-        <w:lastRenderedPageBreak/>
-        <w:t xml:space="preserve">Blockchain. In contrast, the consortium and private Blockchain ledger can be tampered by the desire of the dominant authority. </w:t>
+        <w:t xml:space="preserve">In the decentralized blockchain network, transactions are stored in a distributed ledger and validated by all the peers, which makes it nearly impossible to modify in the public Blockchain. In contrast, the consortium and private Blockchain ledger can be tampered by the desire of the dominant authority. </w:t>
       </w:r>
     </w:p>
     <w:p>
@@ -3590,14 +4482,17 @@
           <w:lang w:val="en-PH"/>
         </w:rPr>
       </w:pPr>
-      <w:r>
+    </w:p>
+    <w:p>
+      <w:pPr>
+        <w:spacing w:after="0"/>
+        <w:ind w:firstLine="0"/>
         <w:rPr>
           <w:b/>
           <w:bCs/>
           <w:lang w:val="en-PH"/>
         </w:rPr>
-        <w:t>Proof-of-Authority</w:t>
-      </w:r>
+      </w:pPr>
     </w:p>
     <w:p>
       <w:pPr>
@@ -3613,20 +4508,6 @@
     <w:p>
       <w:pPr>
         <w:spacing w:after="0"/>
-        <w:rPr>
-          <w:lang w:val="en-PH"/>
-        </w:rPr>
-      </w:pPr>
-      <w:r>
-        <w:rPr>
-          <w:lang w:val="en-PH"/>
-        </w:rPr>
-        <w:t>Proof of Authority (PoA) is a group of permissioned blockchain consensus algorithms that have gained popularity due to improved performance over traditional BFT algorithms due to fewer message exchanges. PoA was first proposed as part of the Ethereum ecosystem for private networks, and it was implemented in the Aura and Clique clients. The authorities are a group of N trusted nodes that PoA algorithms rely on. Each authority is identifiable by a unique id, and a majority of them, precisely at least N/2 + 1, is believed to be trustworthy. To execute the transactions issued by clients, the authorities run a consensus. The mining rotation schema, a commonly used way to fairly spread the burden of block creation across authority, is used to achieve consensus in PoA algorithms. Time is split into steps, each of which has a mining leader elected by the nodes. (Bitfury Group and Garzik, 2015).</w:t>
-      </w:r>
-    </w:p>
-    <w:p>
-      <w:pPr>
-        <w:spacing w:after="0"/>
         <w:ind w:firstLine="0"/>
         <w:rPr>
           <w:b/>
@@ -3640,19 +4521,194 @@
         <w:spacing w:after="0"/>
         <w:ind w:firstLine="0"/>
         <w:rPr>
-          <w:lang w:val="en-PH"/>
-        </w:rPr>
-      </w:pPr>
-      <w:r>
-        <w:rPr>
           <w:b/>
           <w:bCs/>
           <w:lang w:val="en-PH"/>
         </w:rPr>
+      </w:pPr>
+    </w:p>
+    <w:p>
+      <w:pPr>
+        <w:spacing w:after="0"/>
+        <w:ind w:firstLine="0"/>
+        <w:rPr>
+          <w:b/>
+          <w:bCs/>
+          <w:lang w:val="en-PH"/>
+        </w:rPr>
+      </w:pPr>
+      <w:r>
+        <w:rPr>
+          <w:b/>
+          <w:bCs/>
+          <w:lang w:val="en-PH"/>
+        </w:rPr>
+        <w:lastRenderedPageBreak/>
+        <w:t>Proof-of-Authority</w:t>
+      </w:r>
+    </w:p>
+    <w:p>
+      <w:pPr>
+        <w:spacing w:after="0"/>
+        <w:ind w:firstLine="0"/>
+        <w:rPr>
+          <w:b/>
+          <w:bCs/>
+          <w:lang w:val="en-PH"/>
+        </w:rPr>
+      </w:pPr>
+    </w:p>
+    <w:p>
+      <w:pPr>
+        <w:spacing w:after="0"/>
+        <w:rPr>
+          <w:lang w:val="en-PH"/>
+        </w:rPr>
+      </w:pPr>
+      <w:r>
+        <w:rPr>
+          <w:lang w:val="en-PH"/>
+        </w:rPr>
+        <w:t>Proof of Authority (</w:t>
+      </w:r>
+      <w:proofErr w:type="spellStart"/>
+      <w:r>
+        <w:rPr>
+          <w:lang w:val="en-PH"/>
+        </w:rPr>
+        <w:t>PoA</w:t>
+      </w:r>
+      <w:proofErr w:type="spellEnd"/>
+      <w:r>
+        <w:rPr>
+          <w:lang w:val="en-PH"/>
+        </w:rPr>
+        <w:t xml:space="preserve">) is a group of permissioned blockchain consensus algorithms that have gained popularity due to improved performance over traditional BFT algorithms due to fewer message exchanges. </w:t>
+      </w:r>
+      <w:proofErr w:type="spellStart"/>
+      <w:r>
+        <w:rPr>
+          <w:lang w:val="en-PH"/>
+        </w:rPr>
+        <w:t>PoA</w:t>
+      </w:r>
+      <w:proofErr w:type="spellEnd"/>
+      <w:r>
+        <w:rPr>
+          <w:lang w:val="en-PH"/>
+        </w:rPr>
+        <w:t xml:space="preserve"> was first proposed as part of the Ethereum ecosystem for private networks, and it was implemented in the Aura and Clique clients. The authorities are a group of N trusted nodes that </w:t>
+      </w:r>
+      <w:proofErr w:type="spellStart"/>
+      <w:r>
+        <w:rPr>
+          <w:lang w:val="en-PH"/>
+        </w:rPr>
+        <w:t>PoA</w:t>
+      </w:r>
+      <w:proofErr w:type="spellEnd"/>
+      <w:r>
+        <w:rPr>
+          <w:lang w:val="en-PH"/>
+        </w:rPr>
+        <w:t xml:space="preserve"> algorithms rely on. Each authority is identifiable by a unique id, and a majority of them, precisely at least N/2 + 1, is believed to be trustworthy. To execute the transactions issued by clients, the authorities run a consensus. The mining rotation schema, a commonly used way to fairly spread the burden of block creation across authority, is used to achieve consensus in </w:t>
+      </w:r>
+      <w:proofErr w:type="spellStart"/>
+      <w:r>
+        <w:rPr>
+          <w:lang w:val="en-PH"/>
+        </w:rPr>
+        <w:t>PoA</w:t>
+      </w:r>
+      <w:proofErr w:type="spellEnd"/>
+      <w:r>
+        <w:rPr>
+          <w:lang w:val="en-PH"/>
+        </w:rPr>
+        <w:t xml:space="preserve"> algorithms. Time is split into steps, each of which has a mining leader elected by the nodes. (</w:t>
+      </w:r>
+      <w:proofErr w:type="spellStart"/>
+      <w:r>
+        <w:rPr>
+          <w:lang w:val="en-PH"/>
+        </w:rPr>
+        <w:t>Bitfury</w:t>
+      </w:r>
+      <w:proofErr w:type="spellEnd"/>
+      <w:r>
+        <w:rPr>
+          <w:lang w:val="en-PH"/>
+        </w:rPr>
+        <w:t xml:space="preserve"> Group and </w:t>
+      </w:r>
+      <w:proofErr w:type="spellStart"/>
+      <w:r>
+        <w:rPr>
+          <w:lang w:val="en-PH"/>
+        </w:rPr>
+        <w:t>Garzik</w:t>
+      </w:r>
+      <w:proofErr w:type="spellEnd"/>
+      <w:r>
+        <w:rPr>
+          <w:lang w:val="en-PH"/>
+        </w:rPr>
+        <w:t>, 2015).</w:t>
+      </w:r>
+    </w:p>
+    <w:p>
+      <w:pPr>
+        <w:spacing w:after="0"/>
+        <w:ind w:firstLine="0"/>
+        <w:rPr>
+          <w:b/>
+          <w:bCs/>
+          <w:lang w:val="en-PH"/>
+        </w:rPr>
+      </w:pPr>
+    </w:p>
+    <w:p>
+      <w:pPr>
+        <w:spacing w:after="0"/>
+        <w:ind w:firstLine="0"/>
+        <w:rPr>
+          <w:lang w:val="en-PH"/>
+        </w:rPr>
+      </w:pPr>
+      <w:r>
+        <w:rPr>
+          <w:b/>
+          <w:bCs/>
+          <w:lang w:val="en-PH"/>
+        </w:rPr>
         <w:tab/>
       </w:r>
       <w:r>
-        <w:t>There are two main PoA algorithms currently: AuRa and Clique. Aura (Authority Round) is the PoA algorithm implemented in Parity, the Rust-based Ethereum client. It is expected that the network is synchronous and all authorities to be synchronized within the same UNIX time </w:t>
+        <w:t xml:space="preserve">There are two main </w:t>
+      </w:r>
+      <w:proofErr w:type="spellStart"/>
+      <w:r>
+        <w:t>PoA</w:t>
+      </w:r>
+      <w:proofErr w:type="spellEnd"/>
+      <w:r>
+        <w:t xml:space="preserve"> algorithms currently: </w:t>
+      </w:r>
+      <w:proofErr w:type="spellStart"/>
+      <w:r>
+        <w:t>AuRa</w:t>
+      </w:r>
+      <w:proofErr w:type="spellEnd"/>
+      <w:r>
+        <w:t xml:space="preserve"> and Clique. Aura (Authority Round) is the </w:t>
+      </w:r>
+      <w:proofErr w:type="spellStart"/>
+      <w:r>
+        <w:t>PoA</w:t>
+      </w:r>
+      <w:proofErr w:type="spellEnd"/>
+      <w:r>
+        <w:t xml:space="preserve"> algorithm implemented in Parity, the Rust-based Ethereum client. It is expected that the network is synchronous and all authorities to be synchronized within the same UNIX time </w:t>
       </w:r>
       <w:r>
         <w:rPr>
@@ -3679,54 +4735,51 @@
           <w:rStyle w:val="Emphasis"/>
           <w:color w:val="0E101A"/>
         </w:rPr>
-        <w:t>s = t/step</w:t>
-      </w:r>
-      <w:r>
-        <w:t>_</w:t>
-      </w:r>
+        <w:t>s = t/</w:t>
+      </w:r>
+      <w:proofErr w:type="spellStart"/>
       <w:r>
         <w:rPr>
           <w:rStyle w:val="Emphasis"/>
           <w:color w:val="0E101A"/>
         </w:rPr>
-        <w:t>duration</w:t>
-      </w:r>
-      <w:r>
-        <w:t xml:space="preserve">, </w:t>
-      </w:r>
-      <w:r>
-        <w:lastRenderedPageBreak/>
-        <w:t>where </w:t>
+        <w:t>step</w:t>
+      </w:r>
+      <w:r>
+        <w:t>_</w:t>
       </w:r>
       <w:r>
         <w:rPr>
           <w:rStyle w:val="Emphasis"/>
           <w:color w:val="0E101A"/>
         </w:rPr>
-        <w:t>step</w:t>
-      </w:r>
-      <w:r>
-        <w:t>_</w:t>
-      </w:r>
+        <w:t>duration</w:t>
+      </w:r>
+      <w:proofErr w:type="spellEnd"/>
+      <w:r>
+        <w:t>, where </w:t>
+      </w:r>
+      <w:proofErr w:type="spellStart"/>
       <w:r>
         <w:rPr>
           <w:rStyle w:val="Emphasis"/>
           <w:color w:val="0E101A"/>
         </w:rPr>
-        <w:t>duration</w:t>
-      </w:r>
-      <w:r>
-        <w:t> is a constant determining the duration of a </w:t>
+        <w:t>step</w:t>
+      </w:r>
+      <w:r>
+        <w:t>_</w:t>
       </w:r>
       <w:r>
         <w:rPr>
           <w:rStyle w:val="Emphasis"/>
           <w:color w:val="0E101A"/>
         </w:rPr>
-        <w:t>step</w:t>
-      </w:r>
-      <w:r>
-        <w:t>. The leader of a </w:t>
+        <w:t>duration</w:t>
+      </w:r>
+      <w:proofErr w:type="spellEnd"/>
+      <w:r>
+        <w:t> is a constant determining the duration of a </w:t>
       </w:r>
       <w:r>
         <w:rPr>
@@ -3736,27 +4789,53 @@
         <w:t>step</w:t>
       </w:r>
       <w:r>
-        <w:t> s is the authority identified by the id </w:t>
+        <w:t>. The leader of a </w:t>
       </w:r>
       <w:r>
         <w:rPr>
           <w:rStyle w:val="Emphasis"/>
           <w:color w:val="0E101A"/>
         </w:rPr>
-        <w:t>l =</w:t>
-      </w:r>
-      <w:r>
-        <w:t> </w:t>
+        <w:t>step</w:t>
+      </w:r>
+      <w:r>
+        <w:t> s is the authority identified by the id </w:t>
       </w:r>
       <w:r>
         <w:rPr>
           <w:rStyle w:val="Emphasis"/>
           <w:color w:val="0E101A"/>
         </w:rPr>
+        <w:t>l =</w:t>
+      </w:r>
+      <w:r>
+        <w:t> </w:t>
+      </w:r>
+      <w:r>
+        <w:rPr>
+          <w:rStyle w:val="Emphasis"/>
+          <w:color w:val="0E101A"/>
+        </w:rPr>
         <w:t>s mod N</w:t>
       </w:r>
       <w:r>
-        <w:t>. Clique is the PoA algorithm implemented in Geth, the GoLang-based Ethereum client. The algorithm proceeds in epochs which are identified by a prefixed sequence of committed blocks. When a new epoch starts, a special transition block is broadcasted. It specifies the set of authorities (i.e., their ids) and can be used as snapshot of the current blockchain by new authorities needing to synchronize (De Angelis et al., 2018).</w:t>
+        <w:t xml:space="preserve">. Clique is the </w:t>
+      </w:r>
+      <w:proofErr w:type="spellStart"/>
+      <w:r>
+        <w:t>PoA</w:t>
+      </w:r>
+      <w:proofErr w:type="spellEnd"/>
+      <w:r>
+        <w:t xml:space="preserve"> algorithm implemented in Geth, the </w:t>
+      </w:r>
+      <w:proofErr w:type="spellStart"/>
+      <w:r>
+        <w:t>GoLang</w:t>
+      </w:r>
+      <w:proofErr w:type="spellEnd"/>
+      <w:r>
+        <w:t>-based Ethereum client. The algorithm proceeds in epochs which are identified by a prefixed sequence of committed blocks. When a new epoch starts, a special transition block is broadcasted. It specifies the set of authorities (i.e., their ids) and can be used as snapshot of the current blockchain by new authorities needing to synchronize (De Angelis et al., 2018).</w:t>
       </w:r>
     </w:p>
     <w:p>
@@ -3835,37 +4914,17 @@
           <w:lang w:val="en-PH"/>
         </w:rPr>
       </w:pPr>
-      <w:r>
+    </w:p>
+    <w:p>
+      <w:pPr>
+        <w:spacing w:after="0"/>
+        <w:ind w:firstLine="0"/>
         <w:rPr>
           <w:b/>
           <w:bCs/>
           <w:lang w:val="en-PH"/>
         </w:rPr>
-        <w:t>Asymmetric Encryption</w:t>
-      </w:r>
-    </w:p>
-    <w:p>
-      <w:pPr>
-        <w:spacing w:after="0"/>
-        <w:ind w:firstLine="0"/>
-        <w:rPr>
-          <w:lang w:val="en-PH"/>
-        </w:rPr>
-      </w:pPr>
-    </w:p>
-    <w:p>
-      <w:pPr>
-        <w:spacing w:after="0"/>
-        <w:rPr>
-          <w:lang w:val="en-PH"/>
-        </w:rPr>
-      </w:pPr>
-      <w:r>
-        <w:rPr>
-          <w:lang w:val="en-PH"/>
-        </w:rPr>
-        <w:t>Asymmetric encryption systems are typically employed for discreetly delivering a symmetric encryption scheme's session key for message encryption. In fact, asymmetric and symmetric encryption techniques are frequently used in practice. (Fujisaki and Okamoto, 2011).</w:t>
-      </w:r>
+      </w:pPr>
     </w:p>
     <w:p>
       <w:pPr>
@@ -3877,104 +4936,191 @@
           <w:lang w:val="en-PH"/>
         </w:rPr>
       </w:pPr>
-    </w:p>
-    <w:p>
-      <w:pPr>
-        <w:spacing w:after="0"/>
-        <w:ind w:firstLine="0"/>
-        <w:rPr>
-          <w:lang w:val="en-PH"/>
-        </w:rPr>
-      </w:pPr>
       <w:r>
         <w:rPr>
           <w:b/>
           <w:bCs/>
           <w:lang w:val="en-PH"/>
         </w:rPr>
-        <w:tab/>
-      </w:r>
-      <w:r>
-        <w:rPr>
-          <w:lang w:val="en-PH"/>
-        </w:rPr>
-        <w:t>Goldwasser</w:t>
-      </w:r>
+        <w:lastRenderedPageBreak/>
+        <w:t>Keccak</w:t>
+      </w:r>
+    </w:p>
+    <w:p>
+      <w:pPr>
+        <w:spacing w:after="0"/>
+        <w:ind w:firstLine="0"/>
+        <w:rPr>
+          <w:lang w:val="en-PH"/>
+        </w:rPr>
+      </w:pPr>
+    </w:p>
+    <w:p>
+      <w:pPr>
+        <w:spacing w:after="0"/>
+        <w:rPr>
+          <w:lang w:val="en-PH"/>
+        </w:rPr>
+      </w:pPr>
+      <w:r>
+        <w:rPr>
+          <w:lang w:val="en-PH"/>
+        </w:rPr>
+        <w:t>The National Institute of Standards and Technology (NIST) has published a family of cryptographic hash functions called the secure hash algorithm which is recognized as a U.S. Federal Information Processing Standard (</w:t>
+      </w:r>
+      <w:proofErr w:type="spellStart"/>
+      <w:r>
+        <w:rPr>
+          <w:lang w:val="en-PH"/>
+        </w:rPr>
+        <w:t>Sukrutha</w:t>
+      </w:r>
+      <w:proofErr w:type="spellEnd"/>
       <w:r>
         <w:rPr>
           <w:lang w:val="en-PH"/>
         </w:rPr>
         <w:t xml:space="preserve"> and </w:t>
       </w:r>
-      <w:r>
-        <w:rPr>
-          <w:lang w:val="en-PH"/>
-        </w:rPr>
-        <w:t>Micali</w:t>
-      </w:r>
-      <w:r>
-        <w:rPr>
-          <w:lang w:val="en-PH"/>
-        </w:rPr>
-        <w:t xml:space="preserve"> (1984) discussed the symmetric </w:t>
-      </w:r>
-      <w:r>
-        <w:t>(aka private-key)</w:t>
-      </w:r>
-      <w:r>
-        <w:rPr>
-          <w:lang w:val="en-PH"/>
-        </w:rPr>
-        <w:t xml:space="preserve"> encryption scheme as follows. G</w:t>
-      </w:r>
-      <w:r>
-        <w:rPr>
-          <w:lang w:val="en-PH"/>
-        </w:rPr>
-        <w:t xml:space="preserve">iven by a pair of algorithms, </w:t>
-      </w:r>
-      <w:r>
-        <w:rPr>
-          <w:i/>
-          <w:iCs/>
-          <w:lang w:val="en-PH"/>
-        </w:rPr>
-        <w:t>Π</w:t>
-      </w:r>
-      <w:r>
-        <w:rPr>
-          <w:lang w:val="en-PH"/>
-        </w:rPr>
-        <w:t xml:space="preserve"> = (</w:t>
-      </w:r>
-      <w:r>
-        <w:rPr>
-          <w:i/>
-          <w:iCs/>
-          <w:lang w:val="en-PH"/>
-        </w:rPr>
-        <w:t>E,D</w:t>
-      </w:r>
-      <w:r>
-        <w:rPr>
-          <w:lang w:val="en-PH"/>
-        </w:rPr>
-        <w:t xml:space="preserve">), where for every sufficiently large </w:t>
-      </w:r>
-      <w:r>
-        <w:rPr>
-          <w:i/>
-          <w:iCs/>
-          <w:lang w:val="en-PH"/>
-        </w:rPr>
-        <w:t xml:space="preserve">k </w:t>
-      </w:r>
-      <w:r>
-        <w:rPr>
-          <w:rFonts w:ascii="Cambria Math" w:hAnsi="Cambria Math" w:cs="Cambria Math"/>
-          <w:lang w:val="en-PH"/>
-        </w:rPr>
-        <w:t>∈</w:t>
+      <w:proofErr w:type="spellStart"/>
+      <w:r>
+        <w:rPr>
+          <w:lang w:val="en-PH"/>
+        </w:rPr>
+        <w:t>Latha</w:t>
+      </w:r>
+      <w:proofErr w:type="spellEnd"/>
+      <w:r>
+        <w:rPr>
+          <w:lang w:val="en-PH"/>
+        </w:rPr>
+        <w:t xml:space="preserve"> 2013)</w:t>
+      </w:r>
+      <w:r>
+        <w:rPr>
+          <w:lang w:val="en-PH"/>
+        </w:rPr>
+        <w:t>.</w:t>
+      </w:r>
+    </w:p>
+    <w:p>
+      <w:pPr>
+        <w:spacing w:after="0"/>
+        <w:rPr>
+          <w:lang w:val="en-PH"/>
+        </w:rPr>
+      </w:pPr>
+    </w:p>
+    <w:p>
+      <w:pPr>
+        <w:pStyle w:val="ListParagraph"/>
+        <w:numPr>
+          <w:ilvl w:val="0"/>
+          <w:numId w:val="1"/>
+        </w:numPr>
+        <w:spacing w:after="0"/>
+        <w:rPr>
+          <w:lang w:val="en-PH"/>
+        </w:rPr>
+      </w:pPr>
+      <w:r>
+        <w:rPr>
+          <w:lang w:val="en-PH"/>
+        </w:rPr>
+        <w:t>SHA-0: The original version of 160 bit hash algorithm published in 1993 called SHA was withdrawn right after it was released because of an undisclosed problem. SHA -1 was released which was a modified version of SHA-0.</w:t>
+      </w:r>
+    </w:p>
+    <w:p>
+      <w:pPr>
+        <w:pStyle w:val="ListParagraph"/>
+        <w:numPr>
+          <w:ilvl w:val="0"/>
+          <w:numId w:val="1"/>
+        </w:numPr>
+        <w:spacing w:after="0"/>
+        <w:rPr>
+          <w:lang w:val="en-PH"/>
+        </w:rPr>
+      </w:pPr>
+      <w:r>
+        <w:rPr>
+          <w:lang w:val="en-PH"/>
+        </w:rPr>
+        <w:t>SHA-1: It was designed by the National Security Agency (NSA) to be part of digital signature algorithm. It is a160 bit hash function which similar to MD5 algorithm. Nevertheless, its standard was no longer approved for most of the cryptographic uses after 2010 because of its weaknesses.</w:t>
+      </w:r>
+    </w:p>
+    <w:p>
+      <w:pPr>
+        <w:pStyle w:val="ListParagraph"/>
+        <w:numPr>
+          <w:ilvl w:val="0"/>
+          <w:numId w:val="1"/>
+        </w:numPr>
+        <w:spacing w:after="0"/>
+        <w:rPr>
+          <w:lang w:val="en-PH"/>
+        </w:rPr>
+      </w:pPr>
+      <w:r>
+        <w:rPr>
+          <w:lang w:val="en-PH"/>
+        </w:rPr>
+        <w:t>SHA-2: It has two similar hash functions called SHA -256 and SHA-512.They have different block sizes and also different word sizes.SHA-256 uses 32-bit words whereas SHA-512 uses 64-bit words. There are also modified versions of both the above algorithms called SHA-224 and SHa-384 which were also designed by the NSA.</w:t>
+      </w:r>
+    </w:p>
+    <w:p>
+      <w:pPr>
+        <w:pStyle w:val="ListParagraph"/>
+        <w:numPr>
+          <w:ilvl w:val="0"/>
+          <w:numId w:val="1"/>
+        </w:numPr>
+        <w:spacing w:after="0"/>
+        <w:rPr>
+          <w:lang w:val="en-PH"/>
+        </w:rPr>
+      </w:pPr>
+      <w:r>
+        <w:rPr>
+          <w:lang w:val="en-PH"/>
+        </w:rPr>
+        <w:t xml:space="preserve">SHA-3: It is also known as Keccak. It was chosen in 2012 from a competition among </w:t>
+      </w:r>
+      <w:proofErr w:type="spellStart"/>
+      <w:r>
+        <w:rPr>
+          <w:lang w:val="en-PH"/>
+        </w:rPr>
+        <w:t>nonNSA</w:t>
+      </w:r>
+      <w:proofErr w:type="spellEnd"/>
+      <w:r>
+        <w:rPr>
+          <w:lang w:val="en-PH"/>
+        </w:rPr>
+        <w:t xml:space="preserve"> designers. It uses same hash length as SHA-2 and the internal structure of Keccak differs from the SHA family.</w:t>
+      </w:r>
+    </w:p>
+    <w:p>
+      <w:pPr>
+        <w:spacing w:after="0"/>
+        <w:rPr>
+          <w:lang w:val="en-PH"/>
+        </w:rPr>
+      </w:pPr>
+    </w:p>
+    <w:p>
+      <w:pPr>
+        <w:spacing w:after="0"/>
+        <w:rPr>
+          <w:lang w:val="en-PH"/>
+        </w:rPr>
+      </w:pPr>
+      <w:r>
+        <w:rPr>
+          <w:lang w:val="en-PH"/>
+        </w:rPr>
+        <w:t>In October 2012, the American National Institute of Standards and Technology (NIST) announced the selection of Keccak as the winner of the SHA-3</w:t>
       </w:r>
       <w:r>
         <w:rPr>
@@ -3984,499 +5130,48 @@
       </w:r>
       <w:r>
         <w:rPr>
-          <w:i/>
-          <w:iCs/>
-          <w:lang w:val="en-PH"/>
-        </w:rPr>
-        <w:t>N</w:t>
-      </w:r>
-      <w:r>
-        <w:rPr>
-          <w:lang w:val="en-PH"/>
-        </w:rPr>
-        <w:t>,</w:t>
-      </w:r>
-    </w:p>
-    <w:p>
-      <w:pPr>
-        <w:spacing w:after="0"/>
-        <w:ind w:firstLine="0"/>
-        <w:rPr>
-          <w:lang w:val="en-PH"/>
-        </w:rPr>
-      </w:pPr>
-      <w:r>
-        <w:rPr>
-          <w:lang w:val="en-PH"/>
-        </w:rPr>
-        <w:t xml:space="preserve">• </w:t>
-      </w:r>
-      <w:r>
-        <w:rPr>
-          <w:i/>
-          <w:iCs/>
-          <w:lang w:val="en-PH"/>
-        </w:rPr>
-        <w:t>E</w:t>
-      </w:r>
-      <w:r>
-        <w:rPr>
-          <w:lang w:val="en-PH"/>
-        </w:rPr>
-        <w:t xml:space="preserve">, the encryption algorithm, is a probabilistic polynomial-time (in </w:t>
-      </w:r>
-      <w:r>
-        <w:rPr>
-          <w:i/>
-          <w:iCs/>
-          <w:lang w:val="en-PH"/>
-        </w:rPr>
-        <w:t>k</w:t>
-      </w:r>
-      <w:r>
-        <w:rPr>
-          <w:lang w:val="en-PH"/>
-        </w:rPr>
-        <w:t>) algorithm that takes secret key</w:t>
-      </w:r>
-      <w:r>
-        <w:rPr>
-          <w:i/>
-          <w:iCs/>
-          <w:lang w:val="en-PH"/>
-        </w:rPr>
-        <w:t xml:space="preserve"> a </w:t>
-      </w:r>
-      <w:r>
-        <w:rPr>
-          <w:rFonts w:ascii="Cambria Math" w:hAnsi="Cambria Math" w:cs="Cambria Math"/>
-          <w:lang w:val="en-PH"/>
-        </w:rPr>
-        <w:t>∈</w:t>
-      </w:r>
-      <w:r>
-        <w:rPr>
-          <w:lang w:val="en-PH"/>
-        </w:rPr>
-        <w:t xml:space="preserve"> KSP and message </w:t>
-      </w:r>
-      <w:r>
-        <w:rPr>
-          <w:i/>
-          <w:iCs/>
-          <w:lang w:val="en-PH"/>
-        </w:rPr>
-        <w:t>x</w:t>
-      </w:r>
-      <w:r>
-        <w:rPr>
-          <w:lang w:val="en-PH"/>
-        </w:rPr>
-        <w:t xml:space="preserve"> </w:t>
-      </w:r>
-      <w:r>
-        <w:rPr>
-          <w:rFonts w:ascii="Cambria Math" w:hAnsi="Cambria Math" w:cs="Cambria Math"/>
-          <w:lang w:val="en-PH"/>
-        </w:rPr>
-        <w:t>∈</w:t>
-      </w:r>
-      <w:r>
-        <w:rPr>
-          <w:lang w:val="en-PH"/>
-        </w:rPr>
-        <w:t xml:space="preserve"> MSP, draws coins </w:t>
-      </w:r>
-      <w:r>
-        <w:rPr>
-          <w:i/>
-          <w:iCs/>
-          <w:lang w:val="en-PH"/>
-        </w:rPr>
-        <w:t xml:space="preserve">r </w:t>
-      </w:r>
-      <w:r>
-        <w:rPr>
-          <w:lang w:val="en-PH"/>
-        </w:rPr>
-        <w:t xml:space="preserve">uniformly from coin space COIN, and produces ciphertext </w:t>
-      </w:r>
-      <w:r>
-        <w:rPr>
-          <w:i/>
-          <w:iCs/>
-          <w:lang w:val="en-PH"/>
-        </w:rPr>
-        <w:t>y := E</w:t>
-      </w:r>
-      <w:r>
-        <w:rPr>
-          <w:i/>
-          <w:iCs/>
-          <w:vertAlign w:val="subscript"/>
-          <w:lang w:val="en-PH"/>
-        </w:rPr>
-        <w:t>a</w:t>
-      </w:r>
-      <w:r>
-        <w:rPr>
-          <w:i/>
-          <w:iCs/>
-          <w:lang w:val="en-PH"/>
-        </w:rPr>
-        <w:t xml:space="preserve">(x;r). </w:t>
-      </w:r>
-      <w:r>
-        <w:rPr>
-          <w:lang w:val="en-PH"/>
-        </w:rPr>
-        <w:t xml:space="preserve">This experiment is written as </w:t>
-      </w:r>
-      <w:r>
-        <w:rPr>
-          <w:i/>
-          <w:iCs/>
-          <w:lang w:val="en-PH"/>
-        </w:rPr>
-        <w:t xml:space="preserve">y </w:t>
-      </w:r>
-      <w:r>
-        <w:rPr>
-          <w:lang w:val="en-PH"/>
-        </w:rPr>
-        <w:t xml:space="preserve">← </w:t>
-      </w:r>
-      <w:r>
-        <w:rPr>
-          <w:i/>
-          <w:iCs/>
-          <w:lang w:val="en-PH"/>
-        </w:rPr>
-        <w:t>E</w:t>
-      </w:r>
-      <w:r>
-        <w:rPr>
-          <w:i/>
-          <w:iCs/>
-          <w:vertAlign w:val="subscript"/>
-          <w:lang w:val="en-PH"/>
-        </w:rPr>
-        <w:t>a</w:t>
-      </w:r>
-      <w:r>
-        <w:rPr>
-          <w:i/>
-          <w:iCs/>
-          <w:lang w:val="en-PH"/>
-        </w:rPr>
-        <w:t xml:space="preserve">(x). </w:t>
-      </w:r>
-      <w:r>
-        <w:rPr>
-          <w:lang w:val="en-PH"/>
-        </w:rPr>
-        <w:t xml:space="preserve">The key, message, and coin spaces, KSP, MSP and COIN, are uniquely determined by </w:t>
-      </w:r>
-      <w:r>
-        <w:rPr>
-          <w:i/>
-          <w:iCs/>
-          <w:lang w:val="en-PH"/>
-        </w:rPr>
-        <w:t>k</w:t>
-      </w:r>
-      <w:r>
-        <w:rPr>
-          <w:lang w:val="en-PH"/>
-        </w:rPr>
-        <w:t>.</w:t>
-      </w:r>
-    </w:p>
-    <w:p>
-      <w:pPr>
-        <w:spacing w:after="0"/>
-        <w:ind w:firstLine="0"/>
-        <w:rPr>
-          <w:lang w:val="en-PH"/>
-        </w:rPr>
-      </w:pPr>
-      <w:r>
-        <w:rPr>
-          <w:lang w:val="en-PH"/>
-        </w:rPr>
-        <w:t xml:space="preserve">• </w:t>
-      </w:r>
-      <w:r>
-        <w:rPr>
-          <w:i/>
-          <w:iCs/>
-          <w:lang w:val="en-PH"/>
-        </w:rPr>
-        <w:t>D</w:t>
-      </w:r>
-      <w:r>
-        <w:rPr>
-          <w:lang w:val="en-PH"/>
-        </w:rPr>
-        <w:t xml:space="preserve">, the decryption algorithm, is a deterministic polynomial-time (in </w:t>
-      </w:r>
-      <w:r>
-        <w:rPr>
-          <w:i/>
-          <w:iCs/>
-          <w:lang w:val="en-PH"/>
-        </w:rPr>
-        <w:t>k</w:t>
-      </w:r>
-      <w:r>
-        <w:rPr>
-          <w:lang w:val="en-PH"/>
-        </w:rPr>
-        <w:t xml:space="preserve">) algorithm that takes secret key </w:t>
-      </w:r>
-      <w:r>
-        <w:rPr>
-          <w:i/>
-          <w:iCs/>
-          <w:lang w:val="en-PH"/>
-        </w:rPr>
-        <w:t>a</w:t>
-      </w:r>
-      <w:r>
-        <w:rPr>
-          <w:lang w:val="en-PH"/>
-        </w:rPr>
-        <w:t xml:space="preserve"> </w:t>
-      </w:r>
-      <w:r>
-        <w:rPr>
-          <w:rFonts w:ascii="Cambria Math" w:hAnsi="Cambria Math" w:cs="Cambria Math"/>
-          <w:lang w:val="en-PH"/>
-        </w:rPr>
-        <w:t>∈</w:t>
-      </w:r>
-      <w:r>
-        <w:rPr>
-          <w:lang w:val="en-PH"/>
-        </w:rPr>
-        <w:t xml:space="preserve"> KSP and ciphertext </w:t>
-      </w:r>
-      <w:r>
-        <w:rPr>
-          <w:i/>
-          <w:iCs/>
-          <w:lang w:val="en-PH"/>
-        </w:rPr>
-        <w:t>y</w:t>
-      </w:r>
-      <w:r>
-        <w:rPr>
-          <w:lang w:val="en-PH"/>
-        </w:rPr>
-        <w:t xml:space="preserve"> </w:t>
-      </w:r>
-      <w:r>
-        <w:rPr>
-          <w:rFonts w:ascii="Cambria Math" w:hAnsi="Cambria Math" w:cs="Cambria Math"/>
-          <w:lang w:val="en-PH"/>
-        </w:rPr>
-        <w:t>∈</w:t>
-      </w:r>
-      <w:r>
-        <w:rPr>
-          <w:lang w:val="en-PH"/>
-        </w:rPr>
-        <w:t xml:space="preserve"> {0, 1}</w:t>
-      </w:r>
-      <w:r>
-        <w:rPr>
-          <w:rFonts w:ascii="Cambria Math" w:hAnsi="Cambria Math" w:cs="Cambria Math"/>
-          <w:lang w:val="en-PH"/>
-        </w:rPr>
-        <w:t>∗</w:t>
-      </w:r>
-      <w:r>
-        <w:rPr>
-          <w:lang w:val="en-PH"/>
-        </w:rPr>
-        <w:t xml:space="preserve">, and outputs message </w:t>
-      </w:r>
-      <w:r>
-        <w:rPr>
-          <w:i/>
-          <w:iCs/>
-          <w:lang w:val="en-PH"/>
-        </w:rPr>
-        <w:t>x := D</w:t>
-      </w:r>
-      <w:r>
-        <w:rPr>
-          <w:i/>
-          <w:iCs/>
-          <w:vertAlign w:val="subscript"/>
-          <w:lang w:val="en-PH"/>
-        </w:rPr>
-        <w:t>a</w:t>
-      </w:r>
-      <w:r>
-        <w:rPr>
-          <w:i/>
-          <w:iCs/>
-          <w:lang w:val="en-PH"/>
-        </w:rPr>
-        <w:t>(y).</w:t>
-      </w:r>
-    </w:p>
-    <w:p>
-      <w:pPr>
-        <w:spacing w:after="0"/>
-        <w:ind w:firstLine="0"/>
-        <w:rPr>
-          <w:lang w:val="en-PH"/>
-        </w:rPr>
-      </w:pPr>
-      <w:r>
-        <w:rPr>
-          <w:lang w:val="en-PH"/>
-        </w:rPr>
-        <w:t xml:space="preserve">We require that a symmetric encryption scheme should satisfy the correctness condition: For every sufficiently large </w:t>
-      </w:r>
-      <w:r>
-        <w:rPr>
-          <w:i/>
-          <w:iCs/>
-          <w:lang w:val="en-PH"/>
-        </w:rPr>
-        <w:t>k</w:t>
-      </w:r>
-      <w:r>
-        <w:rPr>
-          <w:lang w:val="en-PH"/>
-        </w:rPr>
-        <w:t xml:space="preserve"> </w:t>
-      </w:r>
-      <w:r>
-        <w:rPr>
-          <w:rFonts w:ascii="Cambria Math" w:hAnsi="Cambria Math" w:cs="Cambria Math"/>
-          <w:lang w:val="en-PH"/>
-        </w:rPr>
-        <w:t>∈</w:t>
-      </w:r>
-      <w:r>
-        <w:rPr>
-          <w:lang w:val="en-PH"/>
-        </w:rPr>
-        <w:t xml:space="preserve"> </w:t>
-      </w:r>
-      <w:r>
-        <w:rPr>
-          <w:i/>
-          <w:iCs/>
-          <w:lang w:val="en-PH"/>
-        </w:rPr>
-        <w:t>N</w:t>
-      </w:r>
-      <w:r>
-        <w:rPr>
-          <w:lang w:val="en-PH"/>
-        </w:rPr>
-        <w:t xml:space="preserve">, every </w:t>
-      </w:r>
-      <w:r>
-        <w:rPr>
-          <w:i/>
-          <w:iCs/>
-          <w:lang w:val="en-PH"/>
-        </w:rPr>
-        <w:t>a</w:t>
-      </w:r>
-      <w:r>
-        <w:rPr>
-          <w:lang w:val="en-PH"/>
-        </w:rPr>
-        <w:t xml:space="preserve"> </w:t>
-      </w:r>
-      <w:r>
-        <w:rPr>
-          <w:rFonts w:ascii="Cambria Math" w:hAnsi="Cambria Math" w:cs="Cambria Math"/>
-          <w:lang w:val="en-PH"/>
-        </w:rPr>
-        <w:t>∈</w:t>
-      </w:r>
-      <w:r>
-        <w:rPr>
-          <w:lang w:val="en-PH"/>
-        </w:rPr>
-        <w:t xml:space="preserve"> KSP and every </w:t>
-      </w:r>
-      <w:r>
-        <w:rPr>
-          <w:i/>
-          <w:iCs/>
-          <w:lang w:val="en-PH"/>
-        </w:rPr>
-        <w:t>x</w:t>
-      </w:r>
-      <w:r>
-        <w:rPr>
-          <w:lang w:val="en-PH"/>
-        </w:rPr>
-        <w:t xml:space="preserve"> </w:t>
-      </w:r>
-      <w:r>
-        <w:rPr>
-          <w:rFonts w:ascii="Cambria Math" w:hAnsi="Cambria Math" w:cs="Cambria Math"/>
-          <w:lang w:val="en-PH"/>
-        </w:rPr>
-        <w:t>∈</w:t>
-      </w:r>
-      <w:r>
-        <w:rPr>
-          <w:lang w:val="en-PH"/>
-        </w:rPr>
-        <w:t xml:space="preserve"> MSP, we always have </w:t>
-      </w:r>
-      <w:r>
-        <w:rPr>
-          <w:i/>
-          <w:iCs/>
-          <w:lang w:val="en-PH"/>
-        </w:rPr>
-        <w:t>D</w:t>
-      </w:r>
-      <w:r>
-        <w:rPr>
-          <w:i/>
-          <w:iCs/>
-          <w:vertAlign w:val="subscript"/>
-          <w:lang w:val="en-PH"/>
-        </w:rPr>
-        <w:t>a</w:t>
-      </w:r>
-      <w:r>
-        <w:rPr>
-          <w:i/>
-          <w:iCs/>
-          <w:lang w:val="en-PH"/>
-        </w:rPr>
-        <w:t>(E</w:t>
-      </w:r>
-      <w:r>
-        <w:rPr>
-          <w:i/>
-          <w:iCs/>
-          <w:vertAlign w:val="subscript"/>
-          <w:lang w:val="en-PH"/>
-        </w:rPr>
-        <w:t>a</w:t>
-      </w:r>
-      <w:r>
-        <w:rPr>
-          <w:i/>
-          <w:iCs/>
-          <w:lang w:val="en-PH"/>
-        </w:rPr>
-        <w:t>(x)) = x</w:t>
+          <w:lang w:val="en-PH"/>
+        </w:rPr>
+        <w:t xml:space="preserve">Cryptographic Hash Algorithm Competition. At the core of Keccak is a set of seven permutations called Keccak-f, with width b chosen between 25 and 1600 by multiplicative steps of 2. Depending on b, the resulting function ranges from a toy cipher to a wide function. The instances proposed for SHA-3 use exclusively Keccak-f for all security levels, whereas lightweight alternatives can use for instance Keccak-f or Keccak-f, leaving Keccak-f as an intermediate choice. Inside Keccak-f, the state to process is organized in 5 × 5 lanes of b/25 bits each, or alternatively as b/25 slices of 25 bits each. The round function processes the state using a non-linear layer of algebraic degree two (χ), a linear mixing layer (θ), inter- and intra-slice dispersion steps (ρ, π) and the addition of round constants (ι). The </w:t>
+      </w:r>
+      <w:r>
+        <w:rPr>
+          <w:lang w:val="en-PH"/>
+        </w:rPr>
+        <w:lastRenderedPageBreak/>
+        <w:t xml:space="preserve">choice of operations in Keccak-f makes it very different from the SHA-2 family or even Rijndael (AES). On the implementation side, these operations are efficiently translated into bitwise Boolean operations and circular shifts, they lead to short critical paths in hardware </w:t>
+      </w:r>
+      <w:r>
+        <w:rPr>
+          <w:lang w:val="en-PH"/>
+        </w:rPr>
+        <w:t>implementations,</w:t>
+      </w:r>
+      <w:r>
+        <w:rPr>
+          <w:lang w:val="en-PH"/>
+        </w:rPr>
+        <w:t xml:space="preserve"> and they are well suited for protections against side-channel attacks</w:t>
+      </w:r>
+      <w:r>
+        <w:rPr>
+          <w:lang w:val="en-PH"/>
+        </w:rPr>
+        <w:t xml:space="preserve"> (</w:t>
+      </w:r>
+      <w:proofErr w:type="spellStart"/>
+      <w:r>
+        <w:rPr>
+          <w:lang w:val="en-PH"/>
+        </w:rPr>
+        <w:t>Bertoni</w:t>
+      </w:r>
+      <w:proofErr w:type="spellEnd"/>
+      <w:r>
+        <w:rPr>
+          <w:lang w:val="en-PH"/>
+        </w:rPr>
+        <w:t xml:space="preserve"> 2013)</w:t>
       </w:r>
       <w:r>
         <w:rPr>
@@ -4507,802 +5202,70 @@
         <w:rPr>
           <w:lang w:val="en-PH"/>
         </w:rPr>
-        <w:lastRenderedPageBreak/>
-        <w:t>Bellare et al. (1998)</w:t>
-      </w:r>
-      <w:r>
+        <w:t>SHA-3 (and its variants SHA3-224, SHA3-256, SHA3-384, SHA3-512), is considered more secure than SHA-2 (SHA-224, SHA-256, SHA-384, SHA-512) for the same hash length. For example, SHA3-256 provides more cryptographic strength than SHA-256 for the same hash length (256 bits). The SHA-3 family of functions are representatives of the "Keccak" hashes family, which are based on the cryptographic concept "sponge construction". Keccak is the winner of the SHA-3 NIST competition. Unlike SHA-2, the SHA-3 family of cryptographic hash functions are not vulnerable to the "length extension attack". SHA-3 is considered highly secure and is published as official recommended crypto standard in the United States</w:t>
+      </w:r>
+      <w:r>
+        <w:rPr>
+          <w:lang w:val="en-PH"/>
+        </w:rPr>
+        <w:t xml:space="preserve"> (</w:t>
+      </w:r>
+      <w:proofErr w:type="spellStart"/>
+      <w:r>
+        <w:rPr>
+          <w:lang w:val="en-PH"/>
+        </w:rPr>
+        <w:t>Nakov</w:t>
+      </w:r>
+      <w:proofErr w:type="spellEnd"/>
+      <w:r>
+        <w:rPr>
+          <w:lang w:val="en-PH"/>
+        </w:rPr>
+        <w:t xml:space="preserve"> 2018)</w:t>
+      </w:r>
+      <w:r>
+        <w:rPr>
+          <w:lang w:val="en-PH"/>
+        </w:rPr>
+        <w:t>.</w:t>
+      </w:r>
+    </w:p>
+    <w:p>
+      <w:pPr>
+        <w:spacing w:after="0"/>
+        <w:ind w:firstLine="0"/>
         <w:rPr>
           <w:b/>
           <w:bCs/>
           <w:lang w:val="en-PH"/>
         </w:rPr>
-        <w:t xml:space="preserve"> </w:t>
-      </w:r>
-      <w:r>
-        <w:rPr>
-          <w:lang w:val="en-PH"/>
-        </w:rPr>
-        <w:t xml:space="preserve">detailed the asymmetric </w:t>
-      </w:r>
-      <w:r>
-        <w:t>(aka public-key)</w:t>
-      </w:r>
-      <w:r>
-        <w:rPr>
-          <w:lang w:val="en-PH"/>
-        </w:rPr>
-        <w:t xml:space="preserve"> </w:t>
-      </w:r>
-      <w:r>
-        <w:rPr>
-          <w:lang w:val="en-PH"/>
-        </w:rPr>
-        <w:t>encryption scheme</w:t>
-      </w:r>
-      <w:r>
-        <w:rPr>
-          <w:lang w:val="en-PH"/>
-        </w:rPr>
-        <w:t>.</w:t>
-      </w:r>
-      <w:r>
-        <w:rPr>
-          <w:lang w:val="en-PH"/>
-        </w:rPr>
-        <w:t xml:space="preserve"> </w:t>
-      </w:r>
-      <w:r>
-        <w:rPr>
-          <w:lang w:val="en-PH"/>
-        </w:rPr>
-        <w:t>Given</w:t>
-      </w:r>
-      <w:r>
-        <w:rPr>
-          <w:lang w:val="en-PH"/>
-        </w:rPr>
-        <w:t xml:space="preserve"> by a triple of algorithms,</w:t>
-      </w:r>
-      <w:r>
-        <w:rPr>
-          <w:lang w:val="en-PH"/>
-        </w:rPr>
-        <w:t xml:space="preserve"> </w:t>
-      </w:r>
-      <w:r>
-        <w:rPr>
-          <w:i/>
-          <w:iCs/>
-          <w:lang w:val="en-PH"/>
-        </w:rPr>
-        <w:t>Π = (K, E,D)</w:t>
-      </w:r>
-      <w:r>
-        <w:rPr>
-          <w:lang w:val="en-PH"/>
-        </w:rPr>
-        <w:t xml:space="preserve">, where for every sufficiently large </w:t>
-      </w:r>
-      <w:r>
-        <w:rPr>
-          <w:i/>
-          <w:iCs/>
-          <w:lang w:val="en-PH"/>
-        </w:rPr>
-        <w:t>k</w:t>
-      </w:r>
-      <w:r>
-        <w:rPr>
-          <w:lang w:val="en-PH"/>
-        </w:rPr>
-        <w:t xml:space="preserve"> </w:t>
-      </w:r>
-      <w:r>
-        <w:rPr>
-          <w:rFonts w:ascii="Cambria Math" w:hAnsi="Cambria Math" w:cs="Cambria Math"/>
-          <w:lang w:val="en-PH"/>
-        </w:rPr>
-        <w:t>∈</w:t>
-      </w:r>
-      <w:r>
-        <w:rPr>
-          <w:lang w:val="en-PH"/>
-        </w:rPr>
-        <w:t xml:space="preserve"> N</w:t>
-      </w:r>
-      <w:r>
-        <w:rPr>
-          <w:lang w:val="en-PH"/>
-        </w:rPr>
-        <w:t>:</w:t>
-      </w:r>
-    </w:p>
-    <w:p>
-      <w:pPr>
-        <w:spacing w:after="0"/>
-        <w:ind w:firstLine="0"/>
-        <w:rPr>
-          <w:lang w:val="en-PH"/>
-        </w:rPr>
-      </w:pPr>
-      <w:r>
-        <w:rPr>
-          <w:lang w:val="en-PH"/>
-        </w:rPr>
-        <w:t xml:space="preserve">• </w:t>
-      </w:r>
-      <w:r>
-        <w:rPr>
-          <w:i/>
-          <w:iCs/>
-          <w:lang w:val="en-PH"/>
-        </w:rPr>
-        <w:t>K</w:t>
-      </w:r>
-      <w:r>
-        <w:rPr>
-          <w:lang w:val="en-PH"/>
-        </w:rPr>
-        <w:t xml:space="preserve">, the key-generation algorithm, is a probabilistic polynomial-time (in </w:t>
-      </w:r>
-      <w:r>
-        <w:rPr>
-          <w:i/>
-          <w:iCs/>
-          <w:lang w:val="en-PH"/>
-        </w:rPr>
-        <w:t>k</w:t>
-      </w:r>
-      <w:r>
-        <w:rPr>
-          <w:lang w:val="en-PH"/>
-        </w:rPr>
-        <w:t xml:space="preserve">) algorithm which on input </w:t>
-      </w:r>
-      <w:r>
-        <w:rPr>
-          <w:i/>
-          <w:iCs/>
-          <w:lang w:val="en-PH"/>
-        </w:rPr>
-        <w:t>1</w:t>
-      </w:r>
-      <w:r>
-        <w:rPr>
-          <w:i/>
-          <w:iCs/>
-          <w:vertAlign w:val="superscript"/>
-          <w:lang w:val="en-PH"/>
-        </w:rPr>
-        <w:t>k</w:t>
-      </w:r>
-      <w:r>
-        <w:rPr>
-          <w:vertAlign w:val="superscript"/>
-          <w:lang w:val="en-PH"/>
-        </w:rPr>
-        <w:t xml:space="preserve"> </w:t>
-      </w:r>
-      <w:r>
-        <w:rPr>
-          <w:lang w:val="en-PH"/>
-        </w:rPr>
-        <w:t>outputs a pair of strings, (</w:t>
-      </w:r>
-      <w:r>
-        <w:rPr>
-          <w:i/>
-          <w:iCs/>
-          <w:lang w:val="en-PH"/>
-        </w:rPr>
-        <w:t>pk,sk</w:t>
-      </w:r>
-      <w:r>
-        <w:rPr>
-          <w:lang w:val="en-PH"/>
-        </w:rPr>
-        <w:t>), called the public and</w:t>
-      </w:r>
-    </w:p>
-    <w:p>
-      <w:pPr>
-        <w:spacing w:after="0"/>
-        <w:ind w:firstLine="0"/>
-        <w:rPr>
-          <w:lang w:val="en-PH"/>
-        </w:rPr>
-      </w:pPr>
-      <w:r>
-        <w:rPr>
-          <w:lang w:val="en-PH"/>
-        </w:rPr>
-        <w:t>secret keys, respectively. This experiment is written as (</w:t>
-      </w:r>
-      <w:r>
-        <w:rPr>
-          <w:i/>
-          <w:iCs/>
-          <w:lang w:val="en-PH"/>
-        </w:rPr>
-        <w:t>pk,sk</w:t>
-      </w:r>
-      <w:r>
-        <w:rPr>
-          <w:lang w:val="en-PH"/>
-        </w:rPr>
-        <w:t xml:space="preserve">) ← </w:t>
-      </w:r>
-      <w:r>
-        <w:rPr>
-          <w:i/>
-          <w:iCs/>
-          <w:lang w:val="en-PH"/>
-        </w:rPr>
-        <w:t>K</w:t>
-      </w:r>
-      <w:r>
-        <w:rPr>
-          <w:lang w:val="en-PH"/>
-        </w:rPr>
-        <w:t>(1</w:t>
-      </w:r>
-      <w:r>
-        <w:rPr>
-          <w:i/>
-          <w:iCs/>
-          <w:vertAlign w:val="superscript"/>
-          <w:lang w:val="en-PH"/>
-        </w:rPr>
-        <w:t>k</w:t>
-      </w:r>
-      <w:r>
-        <w:rPr>
-          <w:lang w:val="en-PH"/>
-        </w:rPr>
-        <w:t>).</w:t>
-      </w:r>
-    </w:p>
-    <w:p>
-      <w:pPr>
-        <w:spacing w:after="0"/>
-        <w:ind w:firstLine="0"/>
-        <w:rPr>
-          <w:lang w:val="en-PH"/>
-        </w:rPr>
-      </w:pPr>
-      <w:r>
-        <w:rPr>
-          <w:lang w:val="en-PH"/>
-        </w:rPr>
-        <w:t xml:space="preserve">• </w:t>
-      </w:r>
-      <w:r>
-        <w:rPr>
-          <w:i/>
-          <w:iCs/>
-          <w:lang w:val="en-PH"/>
-        </w:rPr>
-        <w:t>E</w:t>
-      </w:r>
-      <w:r>
-        <w:rPr>
-          <w:lang w:val="en-PH"/>
-        </w:rPr>
-        <w:t xml:space="preserve">, the encryption algorithm, is a probabilistic polynomial-time (in </w:t>
-      </w:r>
-      <w:r>
-        <w:rPr>
-          <w:i/>
-          <w:iCs/>
-          <w:lang w:val="en-PH"/>
-        </w:rPr>
-        <w:t>k</w:t>
-      </w:r>
-      <w:r>
-        <w:rPr>
-          <w:lang w:val="en-PH"/>
-        </w:rPr>
-        <w:t>) algorithm</w:t>
-      </w:r>
-    </w:p>
-    <w:p>
-      <w:pPr>
-        <w:spacing w:after="0"/>
-        <w:ind w:firstLine="0"/>
-        <w:rPr>
-          <w:lang w:val="en-PH"/>
-        </w:rPr>
-      </w:pPr>
-      <w:r>
-        <w:rPr>
-          <w:lang w:val="en-PH"/>
-        </w:rPr>
-        <w:t xml:space="preserve">that takes public key pk and message </w:t>
-      </w:r>
-      <w:r>
-        <w:rPr>
-          <w:i/>
-          <w:iCs/>
-          <w:lang w:val="en-PH"/>
-        </w:rPr>
-        <w:t>x</w:t>
-      </w:r>
-      <w:r>
-        <w:rPr>
-          <w:lang w:val="en-PH"/>
-        </w:rPr>
-        <w:t xml:space="preserve"> </w:t>
-      </w:r>
-      <w:r>
-        <w:rPr>
-          <w:rFonts w:ascii="Cambria Math" w:hAnsi="Cambria Math" w:cs="Cambria Math"/>
-          <w:lang w:val="en-PH"/>
-        </w:rPr>
-        <w:t>∈</w:t>
-      </w:r>
-      <w:r>
-        <w:rPr>
-          <w:lang w:val="en-PH"/>
-        </w:rPr>
-        <w:t xml:space="preserve"> </w:t>
-      </w:r>
-      <w:r>
-        <w:rPr>
-          <w:i/>
-          <w:iCs/>
-          <w:lang w:val="en-PH"/>
-        </w:rPr>
-        <w:t>MSP</w:t>
-      </w:r>
-      <w:r>
-        <w:rPr>
-          <w:lang w:val="en-PH"/>
-        </w:rPr>
-        <w:t xml:space="preserve">, draws coins </w:t>
-      </w:r>
-      <w:r>
-        <w:rPr>
-          <w:i/>
-          <w:iCs/>
-          <w:lang w:val="en-PH"/>
-        </w:rPr>
-        <w:t>r</w:t>
-      </w:r>
-      <w:r>
-        <w:rPr>
-          <w:lang w:val="en-PH"/>
-        </w:rPr>
-        <w:t xml:space="preserve"> uniformly from coin</w:t>
-      </w:r>
-    </w:p>
-    <w:p>
-      <w:pPr>
-        <w:spacing w:after="0"/>
-        <w:ind w:firstLine="0"/>
-        <w:rPr>
-          <w:lang w:val="en-PH"/>
-        </w:rPr>
-      </w:pPr>
-      <w:r>
-        <w:rPr>
-          <w:lang w:val="en-PH"/>
-        </w:rPr>
-        <w:t xml:space="preserve">space COIN, and produces ciphertext </w:t>
-      </w:r>
-      <w:r>
-        <w:rPr>
-          <w:i/>
-          <w:iCs/>
-          <w:lang w:val="en-PH"/>
-        </w:rPr>
-        <w:t>y := E</w:t>
-      </w:r>
-      <w:r>
-        <w:rPr>
-          <w:i/>
-          <w:iCs/>
-          <w:vertAlign w:val="subscript"/>
-          <w:lang w:val="en-PH"/>
-        </w:rPr>
-        <w:t>pk</w:t>
-      </w:r>
-      <w:r>
-        <w:rPr>
-          <w:i/>
-          <w:iCs/>
-          <w:lang w:val="en-PH"/>
-        </w:rPr>
-        <w:t xml:space="preserve">(x;r). </w:t>
-      </w:r>
-      <w:r>
-        <w:rPr>
-          <w:lang w:val="en-PH"/>
-        </w:rPr>
-        <w:t>This experiment is written</w:t>
-      </w:r>
-      <w:r>
-        <w:rPr>
-          <w:lang w:val="en-PH"/>
-        </w:rPr>
-        <w:t xml:space="preserve"> </w:t>
-      </w:r>
-      <w:r>
-        <w:rPr>
-          <w:lang w:val="en-PH"/>
-        </w:rPr>
-        <w:t xml:space="preserve">as </w:t>
-      </w:r>
-      <w:r>
-        <w:rPr>
-          <w:i/>
-          <w:iCs/>
-          <w:lang w:val="en-PH"/>
-        </w:rPr>
-        <w:t>y ← E</w:t>
-      </w:r>
-      <w:r>
-        <w:rPr>
-          <w:i/>
-          <w:iCs/>
-          <w:vertAlign w:val="subscript"/>
-          <w:lang w:val="en-PH"/>
-        </w:rPr>
-        <w:t>pk</w:t>
-      </w:r>
-      <w:r>
-        <w:rPr>
-          <w:i/>
-          <w:iCs/>
-          <w:lang w:val="en-PH"/>
-        </w:rPr>
-        <w:t>(x).</w:t>
-      </w:r>
-      <w:r>
-        <w:rPr>
-          <w:lang w:val="en-PH"/>
-        </w:rPr>
-        <w:t xml:space="preserve"> The message and coin spaces, MSP and COIN, are uniquely determined by </w:t>
-      </w:r>
-      <w:r>
-        <w:rPr>
-          <w:i/>
-          <w:iCs/>
-          <w:lang w:val="en-PH"/>
-        </w:rPr>
-        <w:t>pk</w:t>
-      </w:r>
-      <w:r>
-        <w:rPr>
-          <w:lang w:val="en-PH"/>
-        </w:rPr>
-        <w:t>.</w:t>
-      </w:r>
-    </w:p>
-    <w:p>
-      <w:pPr>
-        <w:spacing w:after="0"/>
-        <w:ind w:firstLine="0"/>
-        <w:rPr>
-          <w:i/>
-          <w:iCs/>
-          <w:lang w:val="en-PH"/>
-        </w:rPr>
-      </w:pPr>
-      <w:r>
-        <w:rPr>
-          <w:lang w:val="en-PH"/>
-        </w:rPr>
-        <w:t xml:space="preserve">• </w:t>
-      </w:r>
-      <w:r>
-        <w:rPr>
-          <w:i/>
-          <w:iCs/>
-          <w:lang w:val="en-PH"/>
-        </w:rPr>
-        <w:t>D</w:t>
-      </w:r>
-      <w:r>
-        <w:rPr>
-          <w:lang w:val="en-PH"/>
-        </w:rPr>
-        <w:t xml:space="preserve">, the decryption algorithm, is a deterministic polynomial-time (in </w:t>
-      </w:r>
-      <w:r>
-        <w:rPr>
-          <w:i/>
-          <w:iCs/>
-          <w:lang w:val="en-PH"/>
-        </w:rPr>
-        <w:t>k</w:t>
-      </w:r>
-      <w:r>
-        <w:rPr>
-          <w:lang w:val="en-PH"/>
-        </w:rPr>
-        <w:t xml:space="preserve">) algorithm that takes secret key </w:t>
-      </w:r>
-      <w:r>
-        <w:rPr>
-          <w:i/>
-          <w:iCs/>
-          <w:lang w:val="en-PH"/>
-        </w:rPr>
-        <w:t>sk</w:t>
-      </w:r>
-      <w:r>
-        <w:rPr>
-          <w:lang w:val="en-PH"/>
-        </w:rPr>
-        <w:t xml:space="preserve"> and ciphertext </w:t>
-      </w:r>
-      <w:r>
-        <w:rPr>
-          <w:i/>
-          <w:iCs/>
-          <w:lang w:val="en-PH"/>
-        </w:rPr>
-        <w:t>y</w:t>
-      </w:r>
-      <w:r>
-        <w:rPr>
-          <w:lang w:val="en-PH"/>
-        </w:rPr>
-        <w:t xml:space="preserve"> </w:t>
-      </w:r>
-      <w:r>
-        <w:rPr>
-          <w:rFonts w:ascii="Cambria Math" w:hAnsi="Cambria Math" w:cs="Cambria Math"/>
-          <w:lang w:val="en-PH"/>
-        </w:rPr>
-        <w:t>∈</w:t>
-      </w:r>
-      <w:r>
-        <w:rPr>
-          <w:lang w:val="en-PH"/>
-        </w:rPr>
-        <w:t xml:space="preserve"> {0, 1}</w:t>
-      </w:r>
-      <w:r>
-        <w:rPr>
-          <w:rFonts w:ascii="Cambria Math" w:hAnsi="Cambria Math" w:cs="Cambria Math"/>
-          <w:lang w:val="en-PH"/>
-        </w:rPr>
-        <w:t>∗</w:t>
-      </w:r>
-      <w:r>
-        <w:rPr>
-          <w:lang w:val="en-PH"/>
-        </w:rPr>
-        <w:t>, and returns message</w:t>
-      </w:r>
-      <w:r>
-        <w:rPr>
-          <w:lang w:val="en-PH"/>
-        </w:rPr>
-        <w:t xml:space="preserve"> </w:t>
-      </w:r>
-      <w:r>
-        <w:rPr>
-          <w:i/>
-          <w:iCs/>
-          <w:lang w:val="en-PH"/>
-        </w:rPr>
-        <w:t>x := D</w:t>
-      </w:r>
-      <w:r>
-        <w:rPr>
-          <w:i/>
-          <w:iCs/>
-          <w:vertAlign w:val="subscript"/>
-          <w:lang w:val="en-PH"/>
-        </w:rPr>
-        <w:t>sk</w:t>
-      </w:r>
-      <w:r>
-        <w:rPr>
-          <w:i/>
-          <w:iCs/>
-          <w:lang w:val="en-PH"/>
-        </w:rPr>
-        <w:t>(y).</w:t>
-      </w:r>
-    </w:p>
-    <w:p>
-      <w:pPr>
-        <w:spacing w:after="0"/>
-        <w:ind w:firstLine="0"/>
-        <w:rPr>
-          <w:lang w:val="en-PH"/>
-        </w:rPr>
-      </w:pPr>
-      <w:r>
-        <w:rPr>
-          <w:lang w:val="en-PH"/>
-        </w:rPr>
-        <w:t xml:space="preserve">We require that an asymmetric encryption scheme should satisfy the following correctness condition: For every sufficiently large </w:t>
-      </w:r>
-      <w:r>
-        <w:rPr>
-          <w:i/>
-          <w:iCs/>
-          <w:lang w:val="en-PH"/>
-        </w:rPr>
-        <w:t>k</w:t>
-      </w:r>
-      <w:r>
-        <w:rPr>
-          <w:lang w:val="en-PH"/>
-        </w:rPr>
-        <w:t xml:space="preserve"> </w:t>
-      </w:r>
-      <w:r>
-        <w:rPr>
-          <w:rFonts w:ascii="Cambria Math" w:hAnsi="Cambria Math" w:cs="Cambria Math"/>
-          <w:lang w:val="en-PH"/>
-        </w:rPr>
-        <w:t>∈</w:t>
-      </w:r>
-      <w:r>
-        <w:rPr>
-          <w:lang w:val="en-PH"/>
-        </w:rPr>
-        <w:t xml:space="preserve"> </w:t>
-      </w:r>
-      <w:r>
-        <w:rPr>
-          <w:i/>
-          <w:iCs/>
-          <w:lang w:val="en-PH"/>
-        </w:rPr>
-        <w:t>N</w:t>
-      </w:r>
-      <w:r>
-        <w:rPr>
-          <w:lang w:val="en-PH"/>
-        </w:rPr>
-        <w:t>, every (</w:t>
-      </w:r>
-      <w:r>
-        <w:rPr>
-          <w:i/>
-          <w:iCs/>
-          <w:lang w:val="en-PH"/>
-        </w:rPr>
-        <w:t>pk,sk</w:t>
-      </w:r>
-      <w:r>
-        <w:rPr>
-          <w:lang w:val="en-PH"/>
-        </w:rPr>
-        <w:t xml:space="preserve">) generated by </w:t>
-      </w:r>
-      <w:r>
-        <w:rPr>
-          <w:i/>
-          <w:iCs/>
-          <w:lang w:val="en-PH"/>
-        </w:rPr>
-        <w:t>K</w:t>
-      </w:r>
-      <w:r>
-        <w:rPr>
-          <w:lang w:val="en-PH"/>
-        </w:rPr>
-        <w:t>(1</w:t>
-      </w:r>
-      <w:r>
-        <w:rPr>
-          <w:i/>
-          <w:iCs/>
-          <w:vertAlign w:val="superscript"/>
-          <w:lang w:val="en-PH"/>
-        </w:rPr>
-        <w:t>k</w:t>
-      </w:r>
-      <w:r>
-        <w:rPr>
-          <w:lang w:val="en-PH"/>
-        </w:rPr>
-        <w:t>)</w:t>
-      </w:r>
-    </w:p>
-    <w:p>
-      <w:pPr>
-        <w:spacing w:after="0"/>
-        <w:ind w:firstLine="0"/>
-        <w:rPr>
-          <w:lang w:val="en-PH"/>
-        </w:rPr>
-      </w:pPr>
-      <w:r>
-        <w:rPr>
-          <w:lang w:val="en-PH"/>
-        </w:rPr>
-        <w:t xml:space="preserve">and every </w:t>
-      </w:r>
-      <w:r>
-        <w:rPr>
-          <w:i/>
-          <w:iCs/>
-          <w:lang w:val="en-PH"/>
-        </w:rPr>
-        <w:t>x</w:t>
-      </w:r>
-      <w:r>
-        <w:rPr>
-          <w:lang w:val="en-PH"/>
-        </w:rPr>
-        <w:t xml:space="preserve"> </w:t>
-      </w:r>
-      <w:r>
-        <w:rPr>
-          <w:rFonts w:ascii="Cambria Math" w:hAnsi="Cambria Math" w:cs="Cambria Math"/>
-          <w:lang w:val="en-PH"/>
-        </w:rPr>
-        <w:t>∈</w:t>
-      </w:r>
-      <w:r>
-        <w:rPr>
-          <w:lang w:val="en-PH"/>
-        </w:rPr>
-        <w:t xml:space="preserve"> </w:t>
-      </w:r>
-      <w:r>
-        <w:rPr>
-          <w:i/>
-          <w:iCs/>
-          <w:lang w:val="en-PH"/>
-        </w:rPr>
-        <w:t>MSP</w:t>
-      </w:r>
-      <w:r>
-        <w:rPr>
-          <w:lang w:val="en-PH"/>
-        </w:rPr>
-        <w:t xml:space="preserve">, we always have </w:t>
-      </w:r>
-      <w:r>
-        <w:rPr>
-          <w:i/>
-          <w:iCs/>
-          <w:lang w:val="en-PH"/>
-        </w:rPr>
-        <w:t>D</w:t>
-      </w:r>
-      <w:r>
-        <w:rPr>
-          <w:i/>
-          <w:iCs/>
-          <w:vertAlign w:val="subscript"/>
-          <w:lang w:val="en-PH"/>
-        </w:rPr>
-        <w:t>sk</w:t>
-      </w:r>
-      <w:r>
-        <w:rPr>
-          <w:i/>
-          <w:iCs/>
-          <w:lang w:val="en-PH"/>
-        </w:rPr>
-        <w:t>(E</w:t>
-      </w:r>
-      <w:r>
-        <w:rPr>
-          <w:i/>
-          <w:iCs/>
-          <w:vertAlign w:val="subscript"/>
-          <w:lang w:val="en-PH"/>
-        </w:rPr>
-        <w:t>pk</w:t>
-      </w:r>
-      <w:r>
-        <w:rPr>
-          <w:i/>
-          <w:iCs/>
-          <w:lang w:val="en-PH"/>
-        </w:rPr>
-        <w:t>(x)) = x</w:t>
+      </w:pPr>
+    </w:p>
+    <w:p>
+      <w:pPr>
+        <w:spacing w:after="0"/>
+        <w:rPr>
+          <w:lang w:val="en-PH"/>
+        </w:rPr>
+      </w:pPr>
+      <w:r>
+        <w:rPr>
+          <w:lang w:val="en-PH"/>
+        </w:rPr>
+        <w:t xml:space="preserve">Keccak, specifically Keccak-256, hash algorithm is used in Ethereum. </w:t>
+      </w:r>
+      <w:r>
+        <w:rPr>
+          <w:lang w:val="en-PH"/>
+        </w:rPr>
+        <w:t>The block header in the Ethereum blockchain contains the Keccak 256-bit hash of the parent block's header, the mining fee recipient's address, hashes of the roots of state, transaction, and receipts tries, the difficulty, the current block gas limit, a number representing total gas used in the block transactions, timestamp, nonce, and several extra hashes for verification purposes</w:t>
+      </w:r>
+      <w:r>
+        <w:rPr>
+          <w:lang w:val="en-PH"/>
+        </w:rPr>
+        <w:t xml:space="preserve"> (Vujicic et al., 2018)</w:t>
       </w:r>
       <w:r>
         <w:rPr>
@@ -5332,12 +5295,134 @@
           <w:lang w:val="en-PH"/>
         </w:rPr>
       </w:pPr>
-      <w:r>
+    </w:p>
+    <w:p>
+      <w:pPr>
+        <w:spacing w:after="0"/>
+        <w:ind w:firstLine="0"/>
         <w:rPr>
           <w:b/>
           <w:bCs/>
           <w:lang w:val="en-PH"/>
         </w:rPr>
+      </w:pPr>
+    </w:p>
+    <w:p>
+      <w:pPr>
+        <w:spacing w:after="0"/>
+        <w:ind w:firstLine="0"/>
+        <w:rPr>
+          <w:b/>
+          <w:bCs/>
+          <w:lang w:val="en-PH"/>
+        </w:rPr>
+      </w:pPr>
+    </w:p>
+    <w:p>
+      <w:pPr>
+        <w:spacing w:after="0"/>
+        <w:ind w:firstLine="0"/>
+        <w:rPr>
+          <w:b/>
+          <w:bCs/>
+          <w:lang w:val="en-PH"/>
+        </w:rPr>
+      </w:pPr>
+    </w:p>
+    <w:p>
+      <w:pPr>
+        <w:spacing w:after="0"/>
+        <w:ind w:firstLine="0"/>
+        <w:rPr>
+          <w:b/>
+          <w:bCs/>
+          <w:lang w:val="en-PH"/>
+        </w:rPr>
+      </w:pPr>
+    </w:p>
+    <w:p>
+      <w:pPr>
+        <w:spacing w:after="0"/>
+        <w:ind w:firstLine="0"/>
+        <w:rPr>
+          <w:b/>
+          <w:bCs/>
+          <w:lang w:val="en-PH"/>
+        </w:rPr>
+      </w:pPr>
+    </w:p>
+    <w:p>
+      <w:pPr>
+        <w:spacing w:after="0"/>
+        <w:ind w:firstLine="0"/>
+        <w:rPr>
+          <w:b/>
+          <w:bCs/>
+          <w:lang w:val="en-PH"/>
+        </w:rPr>
+      </w:pPr>
+    </w:p>
+    <w:p>
+      <w:pPr>
+        <w:spacing w:after="0"/>
+        <w:ind w:firstLine="0"/>
+        <w:rPr>
+          <w:b/>
+          <w:bCs/>
+          <w:lang w:val="en-PH"/>
+        </w:rPr>
+      </w:pPr>
+    </w:p>
+    <w:p>
+      <w:pPr>
+        <w:spacing w:after="0"/>
+        <w:ind w:firstLine="0"/>
+        <w:rPr>
+          <w:b/>
+          <w:bCs/>
+          <w:lang w:val="en-PH"/>
+        </w:rPr>
+      </w:pPr>
+    </w:p>
+    <w:p>
+      <w:pPr>
+        <w:spacing w:after="0"/>
+        <w:ind w:firstLine="0"/>
+        <w:rPr>
+          <w:b/>
+          <w:bCs/>
+          <w:lang w:val="en-PH"/>
+        </w:rPr>
+      </w:pPr>
+    </w:p>
+    <w:p>
+      <w:pPr>
+        <w:spacing w:after="0"/>
+        <w:ind w:firstLine="0"/>
+        <w:rPr>
+          <w:b/>
+          <w:bCs/>
+          <w:lang w:val="en-PH"/>
+        </w:rPr>
+      </w:pPr>
+    </w:p>
+    <w:p>
+      <w:pPr>
+        <w:spacing w:after="0"/>
+        <w:ind w:firstLine="0"/>
+        <w:rPr>
+          <w:b/>
+          <w:bCs/>
+          <w:lang w:val="en-PH"/>
+        </w:rPr>
+      </w:pPr>
+      <w:r>
+        <w:rPr>
+          <w:b/>
+          <w:bCs/>
+          <w:lang w:val="en-PH"/>
+        </w:rPr>
+        <w:lastRenderedPageBreak/>
         <w:t>Decentralized Storage, Blockchain and Medical Records</w:t>
       </w:r>
     </w:p>
@@ -5363,7 +5448,20 @@
           <w:lang w:val="en-PH"/>
         </w:rPr>
         <w:tab/>
-        <w:t xml:space="preserve">MedRec, a system proposed by Azaria el.al (2016) </w:t>
+      </w:r>
+      <w:proofErr w:type="spellStart"/>
+      <w:r>
+        <w:rPr>
+          <w:lang w:val="en-PH"/>
+        </w:rPr>
+        <w:t>MedRec</w:t>
+      </w:r>
+      <w:proofErr w:type="spellEnd"/>
+      <w:r>
+        <w:rPr>
+          <w:lang w:val="en-PH"/>
+        </w:rPr>
+        <w:t xml:space="preserve">, a system proposed by Azaria el.al (2016) </w:t>
       </w:r>
       <w:r>
         <w:rPr>
@@ -5418,14 +5516,27 @@
         <w:rPr>
           <w:lang w:val="en-PH"/>
         </w:rPr>
-        <w:lastRenderedPageBreak/>
         <w:t>Digital Imaging and Communications in Medicine</w:t>
       </w:r>
       <w:r>
         <w:rPr>
           <w:lang w:val="en-PH"/>
         </w:rPr>
-        <w:t xml:space="preserve"> (.dcm) image format of files to be uploaded. Like Kumar and Tripathi, system did not provide data access to patients.</w:t>
+        <w:t xml:space="preserve"> (.</w:t>
+      </w:r>
+      <w:proofErr w:type="spellStart"/>
+      <w:r>
+        <w:rPr>
+          <w:lang w:val="en-PH"/>
+        </w:rPr>
+        <w:t>dcm</w:t>
+      </w:r>
+      <w:proofErr w:type="spellEnd"/>
+      <w:r>
+        <w:rPr>
+          <w:lang w:val="en-PH"/>
+        </w:rPr>
+        <w:t>) image format of files to be uploaded. Like Kumar and Tripathi, system did not provide data access to patients.</w:t>
       </w:r>
     </w:p>
     <w:p>
@@ -5468,7 +5579,21 @@
         <w:rPr>
           <w:lang w:val="en-PH"/>
         </w:rPr>
-        <w:t xml:space="preserve">. Khubrani (2021) proposed a </w:t>
+        <w:t xml:space="preserve">. </w:t>
+      </w:r>
+      <w:proofErr w:type="spellStart"/>
+      <w:r>
+        <w:rPr>
+          <w:lang w:val="en-PH"/>
+        </w:rPr>
+        <w:t>Khubrani</w:t>
+      </w:r>
+      <w:proofErr w:type="spellEnd"/>
+      <w:r>
+        <w:rPr>
+          <w:lang w:val="en-PH"/>
+        </w:rPr>
+        <w:t xml:space="preserve"> (2021) proposed a </w:t>
       </w:r>
       <w:r>
         <w:rPr>
@@ -5515,7 +5640,42 @@
         <w:rPr>
           <w:lang w:val="en-PH"/>
         </w:rPr>
-        <w:t>At this point, related studies mentioned above either used Proof-of-Work (PoW) or Proof-of-Stake (PoS) as their consensus scheme for EMRs. A comparative study of existing literature for EMR system based from blockchain and IPFS was presented by Kumar et al. (2021). It compared different metrics such as Technology used, Cost-effectiveness, Complexity and Shortcomings. Most of the shortcomings were implementation-related such as lack of data formatting and workflow for data sharing, but the authors gave emphasis on the need of a cost-effective way to deploy blockchain as an immutable ledger since most of the studies were using Proof-of-Work as a consensus scheme.</w:t>
+        <w:t>At this point, related studies mentioned above either used Proof-of-Work (</w:t>
+      </w:r>
+      <w:proofErr w:type="spellStart"/>
+      <w:r>
+        <w:rPr>
+          <w:lang w:val="en-PH"/>
+        </w:rPr>
+        <w:t>PoW</w:t>
+      </w:r>
+      <w:proofErr w:type="spellEnd"/>
+      <w:r>
+        <w:rPr>
+          <w:lang w:val="en-PH"/>
+        </w:rPr>
+        <w:t>) or Proof-of-Stake (</w:t>
+      </w:r>
+      <w:proofErr w:type="spellStart"/>
+      <w:r>
+        <w:rPr>
+          <w:lang w:val="en-PH"/>
+        </w:rPr>
+        <w:t>PoS</w:t>
+      </w:r>
+      <w:proofErr w:type="spellEnd"/>
+      <w:r>
+        <w:rPr>
+          <w:lang w:val="en-PH"/>
+        </w:rPr>
+        <w:t xml:space="preserve">) as their consensus scheme for EMRs. A comparative study of existing literature for EMR system based from blockchain and IPFS was presented by Kumar et al. (2021). It compared different metrics such as Technology used, Cost-effectiveness, Complexity and Shortcomings. Most of the shortcomings were implementation-related such as lack of data formatting and </w:t>
+      </w:r>
+      <w:r>
+        <w:rPr>
+          <w:lang w:val="en-PH"/>
+        </w:rPr>
+        <w:lastRenderedPageBreak/>
+        <w:t>workflow for data sharing, but the authors gave emphasis on the need of a cost-effective way to deploy blockchain as an immutable ledger since most of the studies were using Proof-of-Work as a consensus scheme.</w:t>
       </w:r>
     </w:p>
     <w:p>
@@ -5545,13 +5705,111 @@
         <w:rPr>
           <w:lang w:val="en-PH"/>
         </w:rPr>
-        <w:t xml:space="preserve">Al Asad </w:t>
-      </w:r>
-      <w:r>
-        <w:rPr>
-          <w:lang w:val="en-PH"/>
-        </w:rPr>
-        <w:t>et al. (2021), they proposed a theoretical blockchain-based framework with Proof-of-Authority (PoA) as the consensus scheme. It cited comparisons among other consensus (Proof-of-Work and Proof-of-Stake) and shown why PoA is a better alternative for EMRs. However, this paper only examined the feasibility of PoA consensus implementation and did not dwell on strategies for decentralized file storage and encryption. Reen (2019) on an earlier study, also mentioned PoA as an excellent choice for medical records. He made a conceptual model on IPFS as a decentralized file storage but did not provide technical specification about PoA and how it will be integrated in the system.</w:t>
+        <w:t xml:space="preserve">Al </w:t>
+      </w:r>
+      <w:proofErr w:type="spellStart"/>
+      <w:r>
+        <w:rPr>
+          <w:lang w:val="en-PH"/>
+        </w:rPr>
+        <w:t>Asad</w:t>
+      </w:r>
+      <w:proofErr w:type="spellEnd"/>
+      <w:r>
+        <w:rPr>
+          <w:lang w:val="en-PH"/>
+        </w:rPr>
+        <w:t xml:space="preserve"> </w:t>
+      </w:r>
+      <w:r>
+        <w:rPr>
+          <w:lang w:val="en-PH"/>
+        </w:rPr>
+        <w:t>et al. (2021), they proposed a theoretical blockchain-based framework with Proof-of-Authority (</w:t>
+      </w:r>
+      <w:proofErr w:type="spellStart"/>
+      <w:r>
+        <w:rPr>
+          <w:lang w:val="en-PH"/>
+        </w:rPr>
+        <w:t>PoA</w:t>
+      </w:r>
+      <w:proofErr w:type="spellEnd"/>
+      <w:r>
+        <w:rPr>
+          <w:lang w:val="en-PH"/>
+        </w:rPr>
+        <w:t xml:space="preserve">) as the consensus scheme. It cited comparisons among other consensus (Proof-of-Work and Proof-of-Stake) and shown why </w:t>
+      </w:r>
+      <w:proofErr w:type="spellStart"/>
+      <w:r>
+        <w:rPr>
+          <w:lang w:val="en-PH"/>
+        </w:rPr>
+        <w:t>PoA</w:t>
+      </w:r>
+      <w:proofErr w:type="spellEnd"/>
+      <w:r>
+        <w:rPr>
+          <w:lang w:val="en-PH"/>
+        </w:rPr>
+        <w:t xml:space="preserve"> is a better alternative for EMRs. However, this paper only examined the feasibility of </w:t>
+      </w:r>
+      <w:proofErr w:type="spellStart"/>
+      <w:r>
+        <w:rPr>
+          <w:lang w:val="en-PH"/>
+        </w:rPr>
+        <w:t>PoA</w:t>
+      </w:r>
+      <w:proofErr w:type="spellEnd"/>
+      <w:r>
+        <w:rPr>
+          <w:lang w:val="en-PH"/>
+        </w:rPr>
+        <w:t xml:space="preserve"> consensus implementation and did not dwell on strategies for decentralized file storage and encryption. </w:t>
+      </w:r>
+      <w:proofErr w:type="spellStart"/>
+      <w:r>
+        <w:rPr>
+          <w:lang w:val="en-PH"/>
+        </w:rPr>
+        <w:t>Reen</w:t>
+      </w:r>
+      <w:proofErr w:type="spellEnd"/>
+      <w:r>
+        <w:rPr>
+          <w:lang w:val="en-PH"/>
+        </w:rPr>
+        <w:t xml:space="preserve"> (2019) on an earlier study, also mentioned </w:t>
+      </w:r>
+      <w:proofErr w:type="spellStart"/>
+      <w:r>
+        <w:rPr>
+          <w:lang w:val="en-PH"/>
+        </w:rPr>
+        <w:t>PoA</w:t>
+      </w:r>
+      <w:proofErr w:type="spellEnd"/>
+      <w:r>
+        <w:rPr>
+          <w:lang w:val="en-PH"/>
+        </w:rPr>
+        <w:t xml:space="preserve"> as an excellent choice for medical records. He made a conceptual model on IPFS as a decentralized file storage but did not provide technical specification about </w:t>
+      </w:r>
+      <w:proofErr w:type="spellStart"/>
+      <w:r>
+        <w:rPr>
+          <w:lang w:val="en-PH"/>
+        </w:rPr>
+        <w:t>PoA</w:t>
+      </w:r>
+      <w:proofErr w:type="spellEnd"/>
+      <w:r>
+        <w:rPr>
+          <w:lang w:val="en-PH"/>
+        </w:rPr>
+        <w:t xml:space="preserve"> and how it will be integrated in the system.</w:t>
       </w:r>
     </w:p>
     <w:p/>
@@ -5563,6 +5821,127 @@
     </w:sectPr>
   </w:body>
 </w:document>
+</file>
+
+<file path=word/numbering.xml><?xml version="1.0" encoding="utf-8"?>
+<w:numbering xmlns:wpc="http://schemas.microsoft.com/office/word/2010/wordprocessingCanvas" xmlns:cx="http://schemas.microsoft.com/office/drawing/2014/chartex" xmlns:cx1="http://schemas.microsoft.com/office/drawing/2015/9/8/chartex" xmlns:cx2="http://schemas.microsoft.com/office/drawing/2015/10/21/chartex" xmlns:cx3="http://schemas.microsoft.com/office/drawing/2016/5/9/chartex" xmlns:cx4="http://schemas.microsoft.com/office/drawing/2016/5/10/chartex" xmlns:cx5="http://schemas.microsoft.com/office/drawing/2016/5/11/chartex" xmlns:cx6="http://schemas.microsoft.com/office/drawing/2016/5/12/chartex" xmlns:cx7="http://schemas.microsoft.com/office/drawing/2016/5/13/chartex" xmlns:cx8="http://schemas.microsoft.com/office/drawing/2016/5/14/chartex" xmlns:mc="http://schemas.openxmlformats.org/markup-compatibility/2006" xmlns:aink="http://schemas.microsoft.com/office/drawing/2016/ink" xmlns:am3d="http://schemas.microsoft.com/office/drawing/2017/model3d" xmlns:o="urn:schemas-microsoft-com:office:office" xmlns:r="http://schemas.openxmlformats.org/officeDocument/2006/relationships" xmlns:m="http://schemas.openxmlformats.org/officeDocument/2006/math" xmlns:v="urn:schemas-microsoft-com:vml" xmlns:wp14="http://schemas.microsoft.com/office/word/2010/wordprocessingDrawing" xmlns:wp="http://schemas.openxmlformats.org/drawingml/2006/wordprocessingDrawing" xmlns:w10="urn:schemas-microsoft-com:office:word" xmlns:w="http://schemas.openxmlformats.org/wordprocessingml/2006/main" xmlns:w14="http://schemas.microsoft.com/office/word/2010/wordml" xmlns:w15="http://schemas.microsoft.com/office/word/2012/wordml" xmlns:w16cex="http://schemas.microsoft.com/office/word/2018/wordml/cex" xmlns:w16cid="http://schemas.microsoft.com/office/word/2016/wordml/cid" xmlns:w16="http://schemas.microsoft.com/office/word/2018/wordml" xmlns:w16se="http://schemas.microsoft.com/office/word/2015/wordml/symex" xmlns:wpg="http://schemas.microsoft.com/office/word/2010/wordprocessingGroup" xmlns:wpi="http://schemas.microsoft.com/office/word/2010/wordprocessingInk" xmlns:wne="http://schemas.microsoft.com/office/word/2006/wordml" xmlns:wps="http://schemas.microsoft.com/office/word/2010/wordprocessingShape" mc:Ignorable="w14 w15 w16se w16cid w16 w16cex wp14">
+  <w:abstractNum w:abstractNumId="0" w15:restartNumberingAfterBreak="0">
+    <w:nsid w:val="7B2A5E6B"/>
+    <w:multiLevelType w:val="hybridMultilevel"/>
+    <w:tmpl w:val="E346AEBA"/>
+    <w:lvl w:ilvl="0" w:tplc="04090001">
+      <w:start w:val="1"/>
+      <w:numFmt w:val="bullet"/>
+      <w:lvlText w:val=""/>
+      <w:lvlJc w:val="left"/>
+      <w:pPr>
+        <w:ind w:left="720" w:hanging="360"/>
+      </w:pPr>
+      <w:rPr>
+        <w:rFonts w:ascii="Symbol" w:hAnsi="Symbol" w:hint="default"/>
+      </w:rPr>
+    </w:lvl>
+    <w:lvl w:ilvl="1" w:tplc="04090003" w:tentative="1">
+      <w:start w:val="1"/>
+      <w:numFmt w:val="bullet"/>
+      <w:lvlText w:val="o"/>
+      <w:lvlJc w:val="left"/>
+      <w:pPr>
+        <w:ind w:left="1440" w:hanging="360"/>
+      </w:pPr>
+      <w:rPr>
+        <w:rFonts w:ascii="Courier New" w:hAnsi="Courier New" w:cs="Courier New" w:hint="default"/>
+      </w:rPr>
+    </w:lvl>
+    <w:lvl w:ilvl="2" w:tplc="04090005" w:tentative="1">
+      <w:start w:val="1"/>
+      <w:numFmt w:val="bullet"/>
+      <w:lvlText w:val=""/>
+      <w:lvlJc w:val="left"/>
+      <w:pPr>
+        <w:ind w:left="2160" w:hanging="360"/>
+      </w:pPr>
+      <w:rPr>
+        <w:rFonts w:ascii="Wingdings" w:hAnsi="Wingdings" w:hint="default"/>
+      </w:rPr>
+    </w:lvl>
+    <w:lvl w:ilvl="3" w:tplc="04090001" w:tentative="1">
+      <w:start w:val="1"/>
+      <w:numFmt w:val="bullet"/>
+      <w:lvlText w:val=""/>
+      <w:lvlJc w:val="left"/>
+      <w:pPr>
+        <w:ind w:left="2880" w:hanging="360"/>
+      </w:pPr>
+      <w:rPr>
+        <w:rFonts w:ascii="Symbol" w:hAnsi="Symbol" w:hint="default"/>
+      </w:rPr>
+    </w:lvl>
+    <w:lvl w:ilvl="4" w:tplc="04090003" w:tentative="1">
+      <w:start w:val="1"/>
+      <w:numFmt w:val="bullet"/>
+      <w:lvlText w:val="o"/>
+      <w:lvlJc w:val="left"/>
+      <w:pPr>
+        <w:ind w:left="3600" w:hanging="360"/>
+      </w:pPr>
+      <w:rPr>
+        <w:rFonts w:ascii="Courier New" w:hAnsi="Courier New" w:cs="Courier New" w:hint="default"/>
+      </w:rPr>
+    </w:lvl>
+    <w:lvl w:ilvl="5" w:tplc="04090005" w:tentative="1">
+      <w:start w:val="1"/>
+      <w:numFmt w:val="bullet"/>
+      <w:lvlText w:val=""/>
+      <w:lvlJc w:val="left"/>
+      <w:pPr>
+        <w:ind w:left="4320" w:hanging="360"/>
+      </w:pPr>
+      <w:rPr>
+        <w:rFonts w:ascii="Wingdings" w:hAnsi="Wingdings" w:hint="default"/>
+      </w:rPr>
+    </w:lvl>
+    <w:lvl w:ilvl="6" w:tplc="04090001" w:tentative="1">
+      <w:start w:val="1"/>
+      <w:numFmt w:val="bullet"/>
+      <w:lvlText w:val=""/>
+      <w:lvlJc w:val="left"/>
+      <w:pPr>
+        <w:ind w:left="5040" w:hanging="360"/>
+      </w:pPr>
+      <w:rPr>
+        <w:rFonts w:ascii="Symbol" w:hAnsi="Symbol" w:hint="default"/>
+      </w:rPr>
+    </w:lvl>
+    <w:lvl w:ilvl="7" w:tplc="04090003" w:tentative="1">
+      <w:start w:val="1"/>
+      <w:numFmt w:val="bullet"/>
+      <w:lvlText w:val="o"/>
+      <w:lvlJc w:val="left"/>
+      <w:pPr>
+        <w:ind w:left="5760" w:hanging="360"/>
+      </w:pPr>
+      <w:rPr>
+        <w:rFonts w:ascii="Courier New" w:hAnsi="Courier New" w:cs="Courier New" w:hint="default"/>
+      </w:rPr>
+    </w:lvl>
+    <w:lvl w:ilvl="8" w:tplc="04090005" w:tentative="1">
+      <w:start w:val="1"/>
+      <w:numFmt w:val="bullet"/>
+      <w:lvlText w:val=""/>
+      <w:lvlJc w:val="left"/>
+      <w:pPr>
+        <w:ind w:left="6480" w:hanging="360"/>
+      </w:pPr>
+      <w:rPr>
+        <w:rFonts w:ascii="Wingdings" w:hAnsi="Wingdings" w:hint="default"/>
+      </w:rPr>
+    </w:lvl>
+  </w:abstractNum>
+  <w:num w:numId="1">
+    <w:abstractNumId w:val="0"/>
+  </w:num>
+</w:numbering>
 </file>
 
 <file path=word/styles.xml><?xml version="1.0" encoding="utf-8"?>
@@ -6049,6 +6428,17 @@
       <w:iCs/>
     </w:rPr>
   </w:style>
+  <w:style w:type="paragraph" w:styleId="ListParagraph">
+    <w:name w:val="List Paragraph"/>
+    <w:basedOn w:val="Normal"/>
+    <w:uiPriority w:val="34"/>
+    <w:qFormat/>
+    <w:rsid w:val="00517584"/>
+    <w:pPr>
+      <w:ind w:left="720"/>
+      <w:contextualSpacing/>
+    </w:pPr>
+  </w:style>
 </w:styles>
 </file>
 

</xml_diff>